<commit_message>
Made a trivial change (adding a space), to confirm that I can do a 'push'.
</commit_message>
<xml_diff>
--- a/lab1/Lab1_IntroToJavaLab.docx
+++ b/lab1/Lab1_IntroToJavaLab.docx
@@ -1,6 +1,6 @@
 
 <file path=word/document.xml><?xml version="1.0" encoding="utf-8"?>
-<w:document xmlns:wpc="http://schemas.microsoft.com/office/word/2010/wordprocessingCanvas" xmlns:cx="http://schemas.microsoft.com/office/drawing/2014/chartex" xmlns:cx1="http://schemas.microsoft.com/office/drawing/2015/9/8/chartex" xmlns:cx2="http://schemas.microsoft.com/office/drawing/2015/10/21/chartex" xmlns:cx3="http://schemas.microsoft.com/office/drawing/2016/5/9/chartex" xmlns:cx4="http://schemas.microsoft.com/office/drawing/2016/5/10/chartex" xmlns:cx5="http://schemas.microsoft.com/office/drawing/2016/5/11/chartex" xmlns:cx6="http://schemas.microsoft.com/office/drawing/2016/5/12/chartex" xmlns:cx7="http://schemas.microsoft.com/office/drawing/2016/5/13/chartex" xmlns:cx8="http://schemas.microsoft.com/office/drawing/2016/5/14/chartex" xmlns:mc="http://schemas.openxmlformats.org/markup-compatibility/2006" xmlns:aink="http://schemas.microsoft.com/office/drawing/2016/ink" xmlns:am3d="http://schemas.microsoft.com/office/drawing/2017/model3d" xmlns:o="urn:schemas-microsoft-com:office:office" xmlns:oel="http://schemas.microsoft.com/office/2019/extlst" xmlns:r="http://schemas.openxmlformats.org/officeDocument/2006/relationships" xmlns:m="http://schemas.openxmlformats.org/officeDocument/2006/math" xmlns:v="urn:schemas-microsoft-com:vml" xmlns:wp14="http://schemas.microsoft.com/office/word/2010/wordprocessingDrawing" xmlns:wp="http://schemas.openxmlformats.org/drawingml/2006/wordprocessingDrawing" xmlns:w10="urn:schemas-microsoft-com:office:word" xmlns:w="http://schemas.openxmlformats.org/wordprocessingml/2006/main" xmlns:w14="http://schemas.microsoft.com/office/word/2010/wordml" xmlns:w15="http://schemas.microsoft.com/office/word/2012/wordml" xmlns:w16cex="http://schemas.microsoft.com/office/word/2018/wordml/cex" xmlns:w16cid="http://schemas.microsoft.com/office/word/2016/wordml/cid" xmlns:w16="http://schemas.microsoft.com/office/word/2018/wordml" xmlns:w16sdtdh="http://schemas.microsoft.com/office/word/2020/wordml/sdtdatahash" xmlns:w16se="http://schemas.microsoft.com/office/word/2015/wordml/symex" xmlns:wpg="http://schemas.microsoft.com/office/word/2010/wordprocessingGroup" xmlns:wpi="http://schemas.microsoft.com/office/word/2010/wordprocessingInk" xmlns:wne="http://schemas.microsoft.com/office/word/2006/wordml" xmlns:wps="http://schemas.microsoft.com/office/word/2010/wordprocessingShape" mc:Ignorable="w14 w15 w16se w16cid w16 w16cex w16sdtdh wp14">
+<w:document xmlns:wpc="http://schemas.microsoft.com/office/word/2010/wordprocessingCanvas" xmlns:cx="http://schemas.microsoft.com/office/drawing/2014/chartex" xmlns:cx1="http://schemas.microsoft.com/office/drawing/2015/9/8/chartex" xmlns:cx2="http://schemas.microsoft.com/office/drawing/2015/10/21/chartex" xmlns:cx3="http://schemas.microsoft.com/office/drawing/2016/5/9/chartex" xmlns:cx4="http://schemas.microsoft.com/office/drawing/2016/5/10/chartex" xmlns:cx5="http://schemas.microsoft.com/office/drawing/2016/5/11/chartex" xmlns:cx6="http://schemas.microsoft.com/office/drawing/2016/5/12/chartex" xmlns:cx7="http://schemas.microsoft.com/office/drawing/2016/5/13/chartex" xmlns:cx8="http://schemas.microsoft.com/office/drawing/2016/5/14/chartex" xmlns:mc="http://schemas.openxmlformats.org/markup-compatibility/2006" xmlns:aink="http://schemas.microsoft.com/office/drawing/2016/ink" xmlns:am3d="http://schemas.microsoft.com/office/drawing/2017/model3d" xmlns:o="urn:schemas-microsoft-com:office:office" xmlns:oel="http://schemas.microsoft.com/office/2019/extlst" xmlns:r="http://schemas.openxmlformats.org/officeDocument/2006/relationships" xmlns:m="http://schemas.openxmlformats.org/officeDocument/2006/math" xmlns:v="urn:schemas-microsoft-com:vml" xmlns:wp14="http://schemas.microsoft.com/office/word/2010/wordprocessingDrawing" xmlns:wp="http://schemas.openxmlformats.org/drawingml/2006/wordprocessingDrawing" xmlns:w10="urn:schemas-microsoft-com:office:word" xmlns:w="http://schemas.openxmlformats.org/wordprocessingml/2006/main" xmlns:w14="http://schemas.microsoft.com/office/word/2010/wordml" xmlns:w15="http://schemas.microsoft.com/office/word/2012/wordml" xmlns:w16cex="http://schemas.microsoft.com/office/word/2018/wordml/cex" xmlns:w16cid="http://schemas.microsoft.com/office/word/2016/wordml/cid" xmlns:w16="http://schemas.microsoft.com/office/word/2018/wordml" xmlns:w16du="http://schemas.microsoft.com/office/word/2023/wordml/word16du" xmlns:w16sdtdh="http://schemas.microsoft.com/office/word/2020/wordml/sdtdatahash" xmlns:w16sdtfl="http://schemas.microsoft.com/office/word/2024/wordml/sdtformatlock" xmlns:w16se="http://schemas.microsoft.com/office/word/2015/wordml/symex" xmlns:wpg="http://schemas.microsoft.com/office/word/2010/wordprocessingGroup" xmlns:wpi="http://schemas.microsoft.com/office/word/2010/wordprocessingInk" xmlns:wne="http://schemas.microsoft.com/office/word/2006/wordml" xmlns:wps="http://schemas.microsoft.com/office/word/2010/wordprocessingShape" mc:Ignorable="w14 w15 w16se w16cid w16 w16cex w16sdtdh w16sdtfl w16du wp14">
   <w:body>
     <w:p>
       <w:pPr>
@@ -88,6 +88,15 @@
           <w:szCs w:val="28"/>
         </w:rPr>
         <w:t xml:space="preserve">Objectives: </w:t>
+      </w:r>
+      <w:r>
+        <w:rPr>
+          <w:b/>
+          <w:bCs/>
+          <w:sz w:val="28"/>
+          <w:szCs w:val="28"/>
+        </w:rPr>
+        <w:t xml:space="preserve"> </w:t>
       </w:r>
     </w:p>
     <w:p>
@@ -477,21 +486,7 @@
         <w:rPr>
           <w:bCs/>
         </w:rPr>
-        <w:t xml:space="preserve"> and complete the </w:t>
-      </w:r>
-      <w:proofErr w:type="gramStart"/>
-      <w:r>
-        <w:rPr>
-          <w:bCs/>
-        </w:rPr>
-        <w:t>Pre Survey</w:t>
-      </w:r>
-      <w:proofErr w:type="gramEnd"/>
-      <w:r>
-        <w:rPr>
-          <w:bCs/>
-        </w:rPr>
-        <w:t xml:space="preserve">. </w:t>
+        <w:t xml:space="preserve"> and complete the Pre Survey. </w:t>
       </w:r>
     </w:p>
     <w:p>
@@ -664,7 +659,6 @@
         <w:rPr>
           <w:bCs/>
         </w:rPr>
-        <w:lastRenderedPageBreak/>
         <w:t>README.txt – This is a text file where we can put information about the program</w:t>
       </w:r>
       <w:r>
@@ -685,19 +679,11 @@
           <w:bCs/>
         </w:rPr>
       </w:pPr>
-      <w:proofErr w:type="spellStart"/>
       <w:r>
         <w:rPr>
           <w:bCs/>
         </w:rPr>
-        <w:t>package.bluej</w:t>
-      </w:r>
-      <w:proofErr w:type="spellEnd"/>
-      <w:r>
-        <w:rPr>
-          <w:bCs/>
-        </w:rPr>
-        <w:t xml:space="preserve"> – This is a BlueJ project file. When you want to open up a BlueJ project, you select this file from the file picker within BlueJ or you can double-click this file (my recommended method). </w:t>
+        <w:t xml:space="preserve">package.bluej – This is a BlueJ project file. When you want to open up a BlueJ project, you select this file from the file picker within BlueJ or you can double-click this file (my recommended method). </w:t>
       </w:r>
     </w:p>
     <w:p>
@@ -784,21 +770,7 @@
         <w:rPr>
           <w:bCs/>
         </w:rPr>
-        <w:t xml:space="preserve">Double-click the BlueJ project file called </w:t>
-      </w:r>
-      <w:proofErr w:type="spellStart"/>
-      <w:r>
-        <w:rPr>
-          <w:bCs/>
-        </w:rPr>
-        <w:t>package.bluej</w:t>
-      </w:r>
-      <w:proofErr w:type="spellEnd"/>
-      <w:r>
-        <w:rPr>
-          <w:bCs/>
-        </w:rPr>
-        <w:t xml:space="preserve"> to open it. </w:t>
+        <w:t xml:space="preserve">Double-click the BlueJ project file called package.bluej to open it. </w:t>
       </w:r>
       <w:r>
         <w:rPr>
@@ -879,7 +851,6 @@
       <w:r>
         <w:t xml:space="preserve">Notice that the box labeled </w:t>
       </w:r>
-      <w:proofErr w:type="spellStart"/>
       <w:r>
         <w:rPr>
           <w:rFonts w:ascii="Courier New" w:hAnsi="Courier New"/>
@@ -902,16 +873,7 @@
           <w:sz w:val="22"/>
           <w:szCs w:val="22"/>
         </w:rPr>
-        <w:t>Project</w:t>
-      </w:r>
-      <w:proofErr w:type="spellEnd"/>
-      <w:r>
-        <w:rPr>
-          <w:rFonts w:ascii="Courier New" w:hAnsi="Courier New"/>
-          <w:sz w:val="22"/>
-          <w:szCs w:val="22"/>
-        </w:rPr>
-        <w:t xml:space="preserve"> </w:t>
+        <w:t xml:space="preserve">Project </w:t>
       </w:r>
       <w:r>
         <w:t xml:space="preserve">is striped. This means that the </w:t>
@@ -940,21 +902,13 @@
         <w:t>, and the stripes will clear</w:t>
       </w:r>
       <w:r>
-        <w:t xml:space="preserve"> except for two black stripes in the bottom right corner of the </w:t>
-      </w:r>
-      <w:proofErr w:type="spellStart"/>
-      <w:r>
-        <w:t>Lab</w:t>
+        <w:t xml:space="preserve"> except for two black stripes in the bottom right corner of the Lab</w:t>
       </w:r>
       <w:r>
         <w:t>One</w:t>
       </w:r>
       <w:r>
-        <w:t>Project</w:t>
-      </w:r>
-      <w:proofErr w:type="spellEnd"/>
-      <w:r>
-        <w:t xml:space="preserve"> class</w:t>
+        <w:t>Project class</w:t>
       </w:r>
       <w:r>
         <w:t xml:space="preserve">. </w:t>
@@ -980,7 +934,6 @@
       <w:r>
         <w:t xml:space="preserve">To run the program, right-click on the </w:t>
       </w:r>
-      <w:proofErr w:type="spellStart"/>
       <w:r>
         <w:rPr>
           <w:rStyle w:val="Code"/>
@@ -999,7 +952,6 @@
         </w:rPr>
         <w:t>Project</w:t>
       </w:r>
-      <w:proofErr w:type="spellEnd"/>
       <w:r>
         <w:t xml:space="preserve"> box and select the second line from the top: </w:t>
       </w:r>
@@ -1007,16 +959,8 @@
         <w:rPr>
           <w:rStyle w:val="Code"/>
         </w:rPr>
-        <w:t xml:space="preserve">void main(String[] </w:t>
-      </w:r>
-      <w:proofErr w:type="spellStart"/>
-      <w:r>
-        <w:rPr>
-          <w:rStyle w:val="Code"/>
-        </w:rPr>
-        <w:t>args</w:t>
-      </w:r>
-      <w:proofErr w:type="spellEnd"/>
+        <w:t>void main(String[] args</w:t>
+      </w:r>
       <w:r>
         <w:rPr>
           <w:rFonts w:ascii="Courier New" w:hAnsi="Courier New" w:cs="Courier New"/>
@@ -1044,7 +988,6 @@
         <w:rPr>
           <w:noProof/>
         </w:rPr>
-        <w:lastRenderedPageBreak/>
         <w:drawing>
           <wp:inline distT="0" distB="0" distL="0" distR="0" wp14:anchorId="156F52E8" wp14:editId="6ACC3F35">
             <wp:extent cx="3038475" cy="1857375"/>
@@ -1457,7 +1400,6 @@
       <w:r>
         <w:t xml:space="preserve">After you’ve hit OK to save your preferences, let’s open the class for editing. In the BlueJ project window, double-click the </w:t>
       </w:r>
-      <w:proofErr w:type="spellStart"/>
       <w:r>
         <w:rPr>
           <w:rFonts w:ascii="Courier New" w:hAnsi="Courier New" w:cs="Courier New"/>
@@ -1476,7 +1418,6 @@
         </w:rPr>
         <w:t>Project</w:t>
       </w:r>
-      <w:proofErr w:type="spellEnd"/>
       <w:r>
         <w:t xml:space="preserve"> class. </w:t>
       </w:r>
@@ -1689,11 +1630,7 @@
         </w:numPr>
       </w:pPr>
       <w:r>
-        <w:t xml:space="preserve">You’ll notice a red line appear. This means that the BlueJ compiler detected an error. In this case, it is because you re-declared a variable with the same name. There are multiple ways to correct this. For now, we are going to comment out the previous declaration of the </w:t>
-      </w:r>
-      <w:r>
-        <w:lastRenderedPageBreak/>
-        <w:t xml:space="preserve">variable. </w:t>
+        <w:t xml:space="preserve">You’ll notice a red line appear. This means that the BlueJ compiler detected an error. In this case, it is because you re-declared a variable with the same name. There are multiple ways to correct this. For now, we are going to comment out the previous declaration of the variable. </w:t>
       </w:r>
       <w:r>
         <w:t xml:space="preserve">Highlight the code on lines 10 and 11. From the menu bar, select Edit &gt; Comment or use the shortcut, which is F8 (on Windows at least). You can also uncomment very similarly. Choose Edit &gt; Uncomment or F7 (on Windows). These </w:t>
@@ -1769,15 +1706,7 @@
         </w:numPr>
       </w:pPr>
       <w:r>
-        <w:t xml:space="preserve">Lastly, let’s change a little bit of code. The variable called </w:t>
-      </w:r>
-      <w:proofErr w:type="spellStart"/>
-      <w:r>
-        <w:t>codeWord</w:t>
-      </w:r>
-      <w:proofErr w:type="spellEnd"/>
-      <w:r>
-        <w:t xml:space="preserve"> is in camel case. That means the first letter is lower case and the first letter of each subsequent word is capitalized. </w:t>
+        <w:t xml:space="preserve">Lastly, let’s change a little bit of code. The variable called codeWord is in camel case. That means the first letter is lower case and the first letter of each subsequent word is capitalized. </w:t>
       </w:r>
       <w:r>
         <w:t xml:space="preserve">This is the convention we use when naming variables. You will be expected to use this convention in all of your CS 273 labs and CS 203 assignments. </w:t>
@@ -1807,21 +1736,13 @@
         <w:t>T</w:t>
       </w:r>
       <w:r>
-        <w:t xml:space="preserve">he name of the class on line 7 is </w:t>
-      </w:r>
-      <w:proofErr w:type="spellStart"/>
-      <w:r>
-        <w:t>Lab</w:t>
+        <w:t>he name of the class on line 7 is Lab</w:t>
       </w:r>
       <w:r>
         <w:t>One</w:t>
       </w:r>
       <w:r>
-        <w:t>Project</w:t>
-      </w:r>
-      <w:proofErr w:type="spellEnd"/>
-      <w:r>
-        <w:t xml:space="preserve">, which uses title case. Title case is just like camel case, except the first letter </w:t>
+        <w:t xml:space="preserve">Project, which uses title case. Title case is just like camel case, except the first letter </w:t>
       </w:r>
       <w:r>
         <w:t xml:space="preserve">is </w:t>
@@ -1934,21 +1855,7 @@
         <w:rPr>
           <w:b/>
         </w:rPr>
-        <w:t xml:space="preserve">can comment and uncomment your code using </w:t>
-      </w:r>
-      <w:proofErr w:type="spellStart"/>
-      <w:r>
-        <w:rPr>
-          <w:b/>
-        </w:rPr>
-        <w:t>BlueJ’s</w:t>
-      </w:r>
-      <w:proofErr w:type="spellEnd"/>
-      <w:r>
-        <w:rPr>
-          <w:b/>
-        </w:rPr>
-        <w:t xml:space="preserve"> features, what your favorite BlueJ tip is</w:t>
+        <w:t>can comment and uncomment your code using BlueJ’s features, what your favorite BlueJ tip is</w:t>
       </w:r>
       <w:r>
         <w:rPr>
@@ -2034,7 +1941,6 @@
         </w:rPr>
         <w:t xml:space="preserve">BlueJ </w:t>
       </w:r>
-      <w:proofErr w:type="gramStart"/>
       <w:r>
         <w:rPr>
           <w:b/>
@@ -2043,7 +1949,6 @@
         </w:rPr>
         <w:t>project</w:t>
       </w:r>
-      <w:proofErr w:type="gramEnd"/>
     </w:p>
     <w:p>
       <w:pPr>
@@ -2113,7 +2018,6 @@
         <w:rPr>
           <w:noProof/>
         </w:rPr>
-        <w:lastRenderedPageBreak/>
         <w:drawing>
           <wp:inline distT="0" distB="0" distL="0" distR="0" wp14:anchorId="60AA61DD" wp14:editId="6DFBBC46">
             <wp:extent cx="4191493" cy="3606165"/>
@@ -2247,7 +2151,6 @@
         </w:numPr>
       </w:pPr>
       <w:r>
-        <w:lastRenderedPageBreak/>
         <w:t xml:space="preserve">To add an existing file to the project, select Edit </w:t>
       </w:r>
       <w:r>
@@ -2298,7 +2201,15 @@
         </w:numPr>
       </w:pPr>
       <w:r>
-        <w:t xml:space="preserve">Compile (also known as ‘build’) your Lab1 project. Run the program as you did before, by right-clicking </w:t>
+        <w:t xml:space="preserve">Compile (also known as ‘build’) your Lab1 project. Run the program as you did before, by </w:t>
+      </w:r>
+      <w:proofErr w:type="gramStart"/>
+      <w:r>
+        <w:t>right-clicking</w:t>
+      </w:r>
+      <w:proofErr w:type="gramEnd"/>
+      <w:r>
+        <w:t xml:space="preserve"> </w:t>
       </w:r>
       <w:r>
         <w:t xml:space="preserve">the Lab1 icon and selecting </w:t>
@@ -2309,18 +2220,26 @@
           <w:sz w:val="22"/>
           <w:szCs w:val="22"/>
         </w:rPr>
-        <w:t xml:space="preserve">void main(String[] </w:t>
-      </w:r>
-      <w:proofErr w:type="spellStart"/>
+        <w:t xml:space="preserve">void </w:t>
+      </w:r>
+      <w:proofErr w:type="gramStart"/>
       <w:r>
         <w:rPr>
           <w:rFonts w:ascii="Courier New" w:hAnsi="Courier New"/>
           <w:sz w:val="22"/>
           <w:szCs w:val="22"/>
         </w:rPr>
-        <w:t>args</w:t>
-      </w:r>
-      <w:proofErr w:type="spellEnd"/>
+        <w:t>main(String[</w:t>
+      </w:r>
+      <w:proofErr w:type="gramEnd"/>
+      <w:r>
+        <w:rPr>
+          <w:rFonts w:ascii="Courier New" w:hAnsi="Courier New"/>
+          <w:sz w:val="22"/>
+          <w:szCs w:val="22"/>
+        </w:rPr>
+        <w:t>] args</w:t>
+      </w:r>
       <w:proofErr w:type="gramStart"/>
       <w:r>
         <w:rPr>
@@ -2523,23 +2442,13 @@
         </w:rPr>
         <w:t xml:space="preserve"> </w:t>
       </w:r>
-      <w:proofErr w:type="gramStart"/>
       <w:r>
         <w:rPr>
           <w:b/>
           <w:sz w:val="27"/>
           <w:szCs w:val="27"/>
         </w:rPr>
-        <w:t>string</w:t>
-      </w:r>
-      <w:proofErr w:type="gramEnd"/>
-      <w:r>
-        <w:rPr>
-          <w:b/>
-          <w:sz w:val="27"/>
-          <w:szCs w:val="27"/>
-        </w:rPr>
-        <w:t xml:space="preserve"> </w:t>
+        <w:t xml:space="preserve">string </w:t>
       </w:r>
     </w:p>
     <w:p>
@@ -2560,7 +2469,6 @@
       <w:r>
         <w:t xml:space="preserve"> containing the </w:t>
       </w:r>
-      <w:proofErr w:type="spellStart"/>
       <w:r>
         <w:rPr>
           <w:rFonts w:ascii="Courier New" w:hAnsi="Courier New"/>
@@ -2569,7 +2477,6 @@
         </w:rPr>
         <w:t>println</w:t>
       </w:r>
-      <w:proofErr w:type="spellEnd"/>
       <w:r>
         <w:t xml:space="preserve"> command (and the comment line immediately before it) with the following lines: </w:t>
       </w:r>
@@ -2600,23 +2507,13 @@
       <w:r>
         <w:br/>
       </w:r>
-      <w:proofErr w:type="spellStart"/>
       <w:r>
         <w:rPr>
           <w:rFonts w:ascii="Courier New" w:hAnsi="Courier New"/>
           <w:sz w:val="20"/>
           <w:szCs w:val="20"/>
         </w:rPr>
-        <w:t>System.out.flush</w:t>
-      </w:r>
-      <w:proofErr w:type="spellEnd"/>
-      <w:r>
-        <w:rPr>
-          <w:rFonts w:ascii="Courier New" w:hAnsi="Courier New"/>
-          <w:sz w:val="20"/>
-          <w:szCs w:val="20"/>
-        </w:rPr>
-        <w:t>(); // force output to be visible immediately</w:t>
+        <w:t>System.out.flush(); // force output to be visible immediately</w:t>
       </w:r>
       <w:r>
         <w:br/>
@@ -2779,7 +2676,6 @@
     </w:p>
     <w:p>
       <w:r>
-        <w:lastRenderedPageBreak/>
         <w:br/>
       </w:r>
       <w:r>
@@ -2828,25 +2724,7 @@
           <w:sz w:val="27"/>
           <w:szCs w:val="27"/>
         </w:rPr>
-        <w:t xml:space="preserve">for more input and </w:t>
-      </w:r>
-      <w:proofErr w:type="gramStart"/>
-      <w:r>
-        <w:rPr>
-          <w:b/>
-          <w:sz w:val="27"/>
-          <w:szCs w:val="27"/>
-        </w:rPr>
-        <w:t>output</w:t>
-      </w:r>
-      <w:proofErr w:type="gramEnd"/>
-      <w:r>
-        <w:rPr>
-          <w:b/>
-          <w:sz w:val="27"/>
-          <w:szCs w:val="27"/>
-        </w:rPr>
-        <w:t xml:space="preserve"> </w:t>
+        <w:t xml:space="preserve">for more input and output </w:t>
       </w:r>
     </w:p>
     <w:p/>
@@ -3057,25 +2935,7 @@
           <w:sz w:val="20"/>
           <w:szCs w:val="20"/>
         </w:rPr>
-        <w:t xml:space="preserve">red and green, </w:t>
-      </w:r>
-      <w:proofErr w:type="gramStart"/>
-      <w:r>
-        <w:rPr>
-          <w:rFonts w:ascii="Courier New" w:hAnsi="Courier New"/>
-          <w:sz w:val="20"/>
-          <w:szCs w:val="20"/>
-        </w:rPr>
-        <w:t>red</w:t>
-      </w:r>
-      <w:proofErr w:type="gramEnd"/>
-      <w:r>
-        <w:rPr>
-          <w:rFonts w:ascii="Courier New" w:hAnsi="Courier New"/>
-          <w:sz w:val="20"/>
-          <w:szCs w:val="20"/>
-        </w:rPr>
-        <w:t xml:space="preserve"> and green, red and green. All I ever hear from you is red and green!</w:t>
+        <w:t>red and green, red and green, red and green. All I ever hear from you is red and green!</w:t>
       </w:r>
     </w:p>
     <w:p>
@@ -3273,7 +3133,6 @@
         <w:br/>
       </w:r>
       <w:r>
-        <w:lastRenderedPageBreak/>
         <w:br/>
       </w:r>
       <w:r>
@@ -3452,11 +3311,7 @@
         </w:numPr>
       </w:pPr>
       <w:r>
-        <w:t xml:space="preserve">Resize and arrange the windows on your screen so that you can see the code editor, the debugger window, and the terminal window all at the same time. Any time you are </w:t>
-      </w:r>
-      <w:r>
-        <w:lastRenderedPageBreak/>
-        <w:t xml:space="preserve">debugging, it is important that you be able to see all three of these windows simultaneously. </w:t>
+        <w:t xml:space="preserve">Resize and arrange the windows on your screen so that you can see the code editor, the debugger window, and the terminal window all at the same time. Any time you are debugging, it is important that you be able to see all three of these windows simultaneously. </w:t>
       </w:r>
     </w:p>
     <w:p>
@@ -3771,7 +3626,6 @@
           <w:sz w:val="27"/>
           <w:szCs w:val="27"/>
         </w:rPr>
-        <w:lastRenderedPageBreak/>
         <w:t xml:space="preserve">Extra Credit: Run a video game and change </w:t>
       </w:r>
       <w:r>
@@ -3859,7 +3713,6 @@
       <w:r>
         <w:t xml:space="preserve"> and one folder named </w:t>
       </w:r>
-      <w:proofErr w:type="spellStart"/>
       <w:r>
         <w:rPr>
           <w:rFonts w:ascii="Courier New" w:hAnsi="Courier New"/>
@@ -3868,7 +3721,6 @@
         </w:rPr>
         <w:t>LunarLander</w:t>
       </w:r>
-      <w:proofErr w:type="spellEnd"/>
       <w:r>
         <w:t xml:space="preserve">. The </w:t>
       </w:r>
@@ -3883,7 +3735,6 @@
       <w:r>
         <w:t xml:space="preserve"> folder contains images that are used by the program. The </w:t>
       </w:r>
-      <w:proofErr w:type="spellStart"/>
       <w:r>
         <w:rPr>
           <w:rFonts w:ascii="Courier New" w:hAnsi="Courier New"/>
@@ -3892,7 +3743,6 @@
         </w:rPr>
         <w:t>LunarLander</w:t>
       </w:r>
-      <w:proofErr w:type="spellEnd"/>
       <w:r>
         <w:t xml:space="preserve"> folder contains all the other files needed to run the program.</w:t>
       </w:r>
@@ -3912,7 +3762,6 @@
       <w:r>
         <w:t xml:space="preserve">From inside the </w:t>
       </w:r>
-      <w:proofErr w:type="spellStart"/>
       <w:r>
         <w:rPr>
           <w:rFonts w:ascii="Courier New" w:hAnsi="Courier New" w:cs="Courier New"/>
@@ -3921,11 +3770,9 @@
         </w:rPr>
         <w:t>LunarLander</w:t>
       </w:r>
-      <w:proofErr w:type="spellEnd"/>
       <w:r>
         <w:t xml:space="preserve"> folder, double-click the </w:t>
       </w:r>
-      <w:proofErr w:type="spellStart"/>
       <w:r>
         <w:rPr>
           <w:rFonts w:ascii="Courier New" w:hAnsi="Courier New" w:cs="Courier New"/>
@@ -3945,11 +3792,9 @@
         </w:rPr>
         <w:t>bluej</w:t>
       </w:r>
-      <w:proofErr w:type="spellEnd"/>
       <w:r>
         <w:t xml:space="preserve"> file to open up the </w:t>
       </w:r>
-      <w:proofErr w:type="spellStart"/>
       <w:r>
         <w:rPr>
           <w:rFonts w:ascii="Courier New" w:hAnsi="Courier New" w:cs="Courier New"/>
@@ -3958,17 +3803,8 @@
         </w:rPr>
         <w:t>LunarLander</w:t>
       </w:r>
-      <w:proofErr w:type="spellEnd"/>
-      <w:r>
-        <w:t xml:space="preserve"> </w:t>
-      </w:r>
-      <w:proofErr w:type="spellStart"/>
-      <w:r>
-        <w:t>BlueJ</w:t>
-      </w:r>
-      <w:proofErr w:type="spellEnd"/>
-      <w:r>
-        <w:t xml:space="preserve"> project. The project contents should look as follows: </w:t>
+      <w:r>
+        <w:t xml:space="preserve"> BlueJ project. The project contents should look as follows: </w:t>
       </w:r>
     </w:p>
     <w:p>
@@ -4039,7 +3875,6 @@
       <w:r>
         <w:t xml:space="preserve">The </w:t>
       </w:r>
-      <w:proofErr w:type="spellStart"/>
       <w:r>
         <w:rPr>
           <w:rFonts w:ascii="Courier New" w:hAnsi="Courier New" w:cs="Courier New"/>
@@ -4048,7 +3883,6 @@
         </w:rPr>
         <w:t>LanderFrame</w:t>
       </w:r>
-      <w:proofErr w:type="spellEnd"/>
       <w:r>
         <w:rPr>
           <w:sz w:val="22"/>
@@ -4077,7 +3911,6 @@
       <w:r>
         <w:t xml:space="preserve">method. Compile it if necessary. Then right-click on the </w:t>
       </w:r>
-      <w:proofErr w:type="spellStart"/>
       <w:r>
         <w:rPr>
           <w:rFonts w:ascii="Courier New" w:hAnsi="Courier New" w:cs="Courier New"/>
@@ -4086,7 +3919,6 @@
         </w:rPr>
         <w:t>LanderFrame</w:t>
       </w:r>
-      <w:proofErr w:type="spellEnd"/>
       <w:r>
         <w:rPr>
           <w:sz w:val="22"/>
@@ -4103,25 +3935,7 @@
           <w:sz w:val="20"/>
           <w:szCs w:val="20"/>
         </w:rPr>
-        <w:t xml:space="preserve">void main(String[] </w:t>
-      </w:r>
-      <w:proofErr w:type="spellStart"/>
-      <w:r>
-        <w:rPr>
-          <w:rFonts w:ascii="Courier New" w:hAnsi="Courier New" w:cs="Courier New"/>
-          <w:sz w:val="20"/>
-          <w:szCs w:val="20"/>
-        </w:rPr>
-        <w:t>args</w:t>
-      </w:r>
-      <w:proofErr w:type="spellEnd"/>
-      <w:r>
-        <w:rPr>
-          <w:rFonts w:ascii="Courier New" w:hAnsi="Courier New" w:cs="Courier New"/>
-          <w:sz w:val="20"/>
-          <w:szCs w:val="20"/>
-        </w:rPr>
-        <w:t>)</w:t>
+        <w:t>void main(String[] args)</w:t>
       </w:r>
       <w:r>
         <w:t xml:space="preserve"> to run the program. </w:t>
@@ -4141,7 +3955,6 @@
         <w:rPr>
           <w:noProof/>
         </w:rPr>
-        <w:lastRenderedPageBreak/>
         <w:drawing>
           <wp:inline distT="0" distB="0" distL="0" distR="0" wp14:anchorId="600A76E5" wp14:editId="7DE59255">
             <wp:extent cx="3206115" cy="3061335"/>
@@ -4317,7 +4130,6 @@
         <w:ind w:left="720"/>
       </w:pPr>
       <w:r>
-        <w:lastRenderedPageBreak/>
         <w:t xml:space="preserve">Landings are characterized as follows: </w:t>
       </w:r>
     </w:p>
@@ -4414,15 +4226,7 @@
         <w:t>Failure</w:t>
       </w:r>
       <w:r>
-        <w:t xml:space="preserve">: The downward velocity is greater </w:t>
-      </w:r>
-      <w:proofErr w:type="spellStart"/>
-      <w:r>
-        <w:t>then</w:t>
-      </w:r>
-      <w:proofErr w:type="spellEnd"/>
-      <w:r>
-        <w:t xml:space="preserve"> 10 feet per second. Here the lander is destroyed, and the landing is fatal for all occupants inside the ship.</w:t>
+        <w:t>: The downward velocity is greater then 10 feet per second. Here the lander is destroyed, and the landing is fatal for all occupants inside the ship.</w:t>
       </w:r>
     </w:p>
     <w:p>
@@ -4479,7 +4283,6 @@
       <w:r>
         <w:t xml:space="preserve"> by double-clicking the </w:t>
       </w:r>
-      <w:proofErr w:type="spellStart"/>
       <w:r>
         <w:rPr>
           <w:rFonts w:ascii="Courier New" w:hAnsi="Courier New"/>
@@ -4488,17 +4291,8 @@
         </w:rPr>
         <w:t>LanderFrame</w:t>
       </w:r>
-      <w:proofErr w:type="spellEnd"/>
-      <w:r>
-        <w:t xml:space="preserve"> box in the BlueJ project window. This opens the file in </w:t>
-      </w:r>
-      <w:proofErr w:type="spellStart"/>
-      <w:r>
-        <w:t>BlueJ’s</w:t>
-      </w:r>
-      <w:proofErr w:type="spellEnd"/>
-      <w:r>
-        <w:t xml:space="preserve"> editor. Near the bottom of the file is the line:</w:t>
+      <w:r>
+        <w:t xml:space="preserve"> box in the BlueJ project window. This opens the file in BlueJ’s editor. Near the bottom of the file is the line:</w:t>
       </w:r>
     </w:p>
     <w:p>
@@ -4514,19 +4308,11 @@
         </w:rPr>
         <w:br/>
       </w:r>
-      <w:proofErr w:type="spellStart"/>
       <w:r>
         <w:rPr>
           <w:rStyle w:val="Code"/>
         </w:rPr>
-        <w:t>prop.setTitle</w:t>
-      </w:r>
-      <w:proofErr w:type="spellEnd"/>
-      <w:r>
-        <w:rPr>
-          <w:rStyle w:val="Code"/>
-        </w:rPr>
-        <w:t>(“Lunar Lander”)</w:t>
+        <w:t>prop.setTitle(“Lunar Lander”)</w:t>
       </w:r>
     </w:p>
     <w:p/>
@@ -4595,14 +4381,12 @@
       <w:r>
         <w:t xml:space="preserve">The parameter to the </w:t>
       </w:r>
-      <w:proofErr w:type="spellStart"/>
       <w:r>
         <w:rPr>
           <w:u w:val="single"/>
         </w:rPr>
         <w:t>setGravity</w:t>
       </w:r>
-      <w:proofErr w:type="spellEnd"/>
       <w:r>
         <w:t xml:space="preserve"> method sets the gravity used during the simulation.  It would be easier to land successfully if the moon's gravity were -2.0 rather than -5.0. We can make this change by changing the line that says</w:t>
       </w:r>
@@ -4617,7 +4401,7 @@
         </w:rPr>
         <w:t>   </w:t>
       </w:r>
-      <w:proofErr w:type="spellStart"/>
+      <w:proofErr w:type="gramStart"/>
       <w:r>
         <w:rPr>
           <w:rFonts w:ascii="Courier New" w:hAnsi="Courier New"/>
@@ -4626,7 +4410,7 @@
         </w:rPr>
         <w:t>prop.setGravity</w:t>
       </w:r>
-      <w:proofErr w:type="spellEnd"/>
+      <w:proofErr w:type="gramEnd"/>
       <w:r>
         <w:rPr>
           <w:rFonts w:ascii="Courier New" w:hAnsi="Courier New"/>
@@ -4650,7 +4434,7 @@
         </w:rPr>
         <w:t>   </w:t>
       </w:r>
-      <w:proofErr w:type="spellStart"/>
+      <w:proofErr w:type="gramStart"/>
       <w:r>
         <w:rPr>
           <w:rFonts w:ascii="Courier New" w:hAnsi="Courier New"/>
@@ -4659,7 +4443,7 @@
         </w:rPr>
         <w:t>prop.setGravity</w:t>
       </w:r>
-      <w:proofErr w:type="spellEnd"/>
+      <w:proofErr w:type="gramEnd"/>
       <w:r>
         <w:rPr>
           <w:rFonts w:ascii="Courier New" w:hAnsi="Courier New"/>
@@ -4722,21 +4506,7 @@
           <w:b/>
           <w:u w:val="single"/>
         </w:rPr>
-        <w:t xml:space="preserve"> (</w:t>
-      </w:r>
-      <w:r>
-        <w:rPr>
-          <w:b/>
-          <w:u w:val="single"/>
-        </w:rPr>
-        <w:t>5</w:t>
-      </w:r>
-      <w:r>
-        <w:rPr>
-          <w:b/>
-          <w:u w:val="single"/>
-        </w:rPr>
-        <w:t xml:space="preserve"> points):</w:t>
+        <w:t xml:space="preserve"> (5 points):</w:t>
       </w:r>
       <w:r>
         <w:rPr>
@@ -4769,7 +4539,7 @@
 </file>
 
 <file path=word/endnotes.xml><?xml version="1.0" encoding="utf-8"?>
-<w:endnotes xmlns:wpc="http://schemas.microsoft.com/office/word/2010/wordprocessingCanvas" xmlns:cx="http://schemas.microsoft.com/office/drawing/2014/chartex" xmlns:cx1="http://schemas.microsoft.com/office/drawing/2015/9/8/chartex" xmlns:cx2="http://schemas.microsoft.com/office/drawing/2015/10/21/chartex" xmlns:cx3="http://schemas.microsoft.com/office/drawing/2016/5/9/chartex" xmlns:cx4="http://schemas.microsoft.com/office/drawing/2016/5/10/chartex" xmlns:cx5="http://schemas.microsoft.com/office/drawing/2016/5/11/chartex" xmlns:cx6="http://schemas.microsoft.com/office/drawing/2016/5/12/chartex" xmlns:cx7="http://schemas.microsoft.com/office/drawing/2016/5/13/chartex" xmlns:cx8="http://schemas.microsoft.com/office/drawing/2016/5/14/chartex" xmlns:mc="http://schemas.openxmlformats.org/markup-compatibility/2006" xmlns:aink="http://schemas.microsoft.com/office/drawing/2016/ink" xmlns:am3d="http://schemas.microsoft.com/office/drawing/2017/model3d" xmlns:o="urn:schemas-microsoft-com:office:office" xmlns:oel="http://schemas.microsoft.com/office/2019/extlst" xmlns:r="http://schemas.openxmlformats.org/officeDocument/2006/relationships" xmlns:m="http://schemas.openxmlformats.org/officeDocument/2006/math" xmlns:v="urn:schemas-microsoft-com:vml" xmlns:wp14="http://schemas.microsoft.com/office/word/2010/wordprocessingDrawing" xmlns:wp="http://schemas.openxmlformats.org/drawingml/2006/wordprocessingDrawing" xmlns:w10="urn:schemas-microsoft-com:office:word" xmlns:w="http://schemas.openxmlformats.org/wordprocessingml/2006/main" xmlns:w14="http://schemas.microsoft.com/office/word/2010/wordml" xmlns:w15="http://schemas.microsoft.com/office/word/2012/wordml" xmlns:w16cex="http://schemas.microsoft.com/office/word/2018/wordml/cex" xmlns:w16cid="http://schemas.microsoft.com/office/word/2016/wordml/cid" xmlns:w16="http://schemas.microsoft.com/office/word/2018/wordml" xmlns:w16sdtdh="http://schemas.microsoft.com/office/word/2020/wordml/sdtdatahash" xmlns:w16se="http://schemas.microsoft.com/office/word/2015/wordml/symex" xmlns:wpg="http://schemas.microsoft.com/office/word/2010/wordprocessingGroup" xmlns:wpi="http://schemas.microsoft.com/office/word/2010/wordprocessingInk" xmlns:wne="http://schemas.microsoft.com/office/word/2006/wordml" xmlns:wps="http://schemas.microsoft.com/office/word/2010/wordprocessingShape" mc:Ignorable="w14 w15 w16se w16cid w16 w16cex w16sdtdh wp14">
+<w:endnotes xmlns:wpc="http://schemas.microsoft.com/office/word/2010/wordprocessingCanvas" xmlns:cx="http://schemas.microsoft.com/office/drawing/2014/chartex" xmlns:cx1="http://schemas.microsoft.com/office/drawing/2015/9/8/chartex" xmlns:cx2="http://schemas.microsoft.com/office/drawing/2015/10/21/chartex" xmlns:cx3="http://schemas.microsoft.com/office/drawing/2016/5/9/chartex" xmlns:cx4="http://schemas.microsoft.com/office/drawing/2016/5/10/chartex" xmlns:cx5="http://schemas.microsoft.com/office/drawing/2016/5/11/chartex" xmlns:cx6="http://schemas.microsoft.com/office/drawing/2016/5/12/chartex" xmlns:cx7="http://schemas.microsoft.com/office/drawing/2016/5/13/chartex" xmlns:cx8="http://schemas.microsoft.com/office/drawing/2016/5/14/chartex" xmlns:mc="http://schemas.openxmlformats.org/markup-compatibility/2006" xmlns:aink="http://schemas.microsoft.com/office/drawing/2016/ink" xmlns:am3d="http://schemas.microsoft.com/office/drawing/2017/model3d" xmlns:o="urn:schemas-microsoft-com:office:office" xmlns:oel="http://schemas.microsoft.com/office/2019/extlst" xmlns:r="http://schemas.openxmlformats.org/officeDocument/2006/relationships" xmlns:m="http://schemas.openxmlformats.org/officeDocument/2006/math" xmlns:v="urn:schemas-microsoft-com:vml" xmlns:wp14="http://schemas.microsoft.com/office/word/2010/wordprocessingDrawing" xmlns:wp="http://schemas.openxmlformats.org/drawingml/2006/wordprocessingDrawing" xmlns:w10="urn:schemas-microsoft-com:office:word" xmlns:w="http://schemas.openxmlformats.org/wordprocessingml/2006/main" xmlns:w14="http://schemas.microsoft.com/office/word/2010/wordml" xmlns:w15="http://schemas.microsoft.com/office/word/2012/wordml" xmlns:w16cex="http://schemas.microsoft.com/office/word/2018/wordml/cex" xmlns:w16cid="http://schemas.microsoft.com/office/word/2016/wordml/cid" xmlns:w16="http://schemas.microsoft.com/office/word/2018/wordml" xmlns:w16du="http://schemas.microsoft.com/office/word/2023/wordml/word16du" xmlns:w16sdtdh="http://schemas.microsoft.com/office/word/2020/wordml/sdtdatahash" xmlns:w16sdtfl="http://schemas.microsoft.com/office/word/2024/wordml/sdtformatlock" xmlns:w16se="http://schemas.microsoft.com/office/word/2015/wordml/symex" xmlns:wpg="http://schemas.microsoft.com/office/word/2010/wordprocessingGroup" xmlns:wpi="http://schemas.microsoft.com/office/word/2010/wordprocessingInk" xmlns:wne="http://schemas.microsoft.com/office/word/2006/wordml" xmlns:wps="http://schemas.microsoft.com/office/word/2010/wordprocessingShape" mc:Ignorable="w14 w15 w16se w16cid w16 w16cex w16sdtdh w16sdtfl w16du wp14">
   <w:endnote w:type="separator" w:id="-1">
     <w:p>
       <w:r>
@@ -4788,7 +4558,7 @@
 </file>
 
 <file path=word/footer1.xml><?xml version="1.0" encoding="utf-8"?>
-<w:ftr xmlns:wpc="http://schemas.microsoft.com/office/word/2010/wordprocessingCanvas" xmlns:cx="http://schemas.microsoft.com/office/drawing/2014/chartex" xmlns:cx1="http://schemas.microsoft.com/office/drawing/2015/9/8/chartex" xmlns:cx2="http://schemas.microsoft.com/office/drawing/2015/10/21/chartex" xmlns:cx3="http://schemas.microsoft.com/office/drawing/2016/5/9/chartex" xmlns:cx4="http://schemas.microsoft.com/office/drawing/2016/5/10/chartex" xmlns:cx5="http://schemas.microsoft.com/office/drawing/2016/5/11/chartex" xmlns:cx6="http://schemas.microsoft.com/office/drawing/2016/5/12/chartex" xmlns:cx7="http://schemas.microsoft.com/office/drawing/2016/5/13/chartex" xmlns:cx8="http://schemas.microsoft.com/office/drawing/2016/5/14/chartex" xmlns:mc="http://schemas.openxmlformats.org/markup-compatibility/2006" xmlns:aink="http://schemas.microsoft.com/office/drawing/2016/ink" xmlns:am3d="http://schemas.microsoft.com/office/drawing/2017/model3d" xmlns:o="urn:schemas-microsoft-com:office:office" xmlns:oel="http://schemas.microsoft.com/office/2019/extlst" xmlns:r="http://schemas.openxmlformats.org/officeDocument/2006/relationships" xmlns:m="http://schemas.openxmlformats.org/officeDocument/2006/math" xmlns:v="urn:schemas-microsoft-com:vml" xmlns:wp14="http://schemas.microsoft.com/office/word/2010/wordprocessingDrawing" xmlns:wp="http://schemas.openxmlformats.org/drawingml/2006/wordprocessingDrawing" xmlns:w10="urn:schemas-microsoft-com:office:word" xmlns:w="http://schemas.openxmlformats.org/wordprocessingml/2006/main" xmlns:w14="http://schemas.microsoft.com/office/word/2010/wordml" xmlns:w15="http://schemas.microsoft.com/office/word/2012/wordml" xmlns:w16cex="http://schemas.microsoft.com/office/word/2018/wordml/cex" xmlns:w16cid="http://schemas.microsoft.com/office/word/2016/wordml/cid" xmlns:w16="http://schemas.microsoft.com/office/word/2018/wordml" xmlns:w16sdtdh="http://schemas.microsoft.com/office/word/2020/wordml/sdtdatahash" xmlns:w16se="http://schemas.microsoft.com/office/word/2015/wordml/symex" xmlns:wpg="http://schemas.microsoft.com/office/word/2010/wordprocessingGroup" xmlns:wpi="http://schemas.microsoft.com/office/word/2010/wordprocessingInk" xmlns:wne="http://schemas.microsoft.com/office/word/2006/wordml" xmlns:wps="http://schemas.microsoft.com/office/word/2010/wordprocessingShape" mc:Ignorable="w14 w15 w16se w16cid w16 w16cex w16sdtdh wp14">
+<w:ftr xmlns:wpc="http://schemas.microsoft.com/office/word/2010/wordprocessingCanvas" xmlns:cx="http://schemas.microsoft.com/office/drawing/2014/chartex" xmlns:cx1="http://schemas.microsoft.com/office/drawing/2015/9/8/chartex" xmlns:cx2="http://schemas.microsoft.com/office/drawing/2015/10/21/chartex" xmlns:cx3="http://schemas.microsoft.com/office/drawing/2016/5/9/chartex" xmlns:cx4="http://schemas.microsoft.com/office/drawing/2016/5/10/chartex" xmlns:cx5="http://schemas.microsoft.com/office/drawing/2016/5/11/chartex" xmlns:cx6="http://schemas.microsoft.com/office/drawing/2016/5/12/chartex" xmlns:cx7="http://schemas.microsoft.com/office/drawing/2016/5/13/chartex" xmlns:cx8="http://schemas.microsoft.com/office/drawing/2016/5/14/chartex" xmlns:mc="http://schemas.openxmlformats.org/markup-compatibility/2006" xmlns:aink="http://schemas.microsoft.com/office/drawing/2016/ink" xmlns:am3d="http://schemas.microsoft.com/office/drawing/2017/model3d" xmlns:o="urn:schemas-microsoft-com:office:office" xmlns:oel="http://schemas.microsoft.com/office/2019/extlst" xmlns:r="http://schemas.openxmlformats.org/officeDocument/2006/relationships" xmlns:m="http://schemas.openxmlformats.org/officeDocument/2006/math" xmlns:v="urn:schemas-microsoft-com:vml" xmlns:wp14="http://schemas.microsoft.com/office/word/2010/wordprocessingDrawing" xmlns:wp="http://schemas.openxmlformats.org/drawingml/2006/wordprocessingDrawing" xmlns:w10="urn:schemas-microsoft-com:office:word" xmlns:w="http://schemas.openxmlformats.org/wordprocessingml/2006/main" xmlns:w14="http://schemas.microsoft.com/office/word/2010/wordml" xmlns:w15="http://schemas.microsoft.com/office/word/2012/wordml" xmlns:w16cex="http://schemas.microsoft.com/office/word/2018/wordml/cex" xmlns:w16cid="http://schemas.microsoft.com/office/word/2016/wordml/cid" xmlns:w16="http://schemas.microsoft.com/office/word/2018/wordml" xmlns:w16du="http://schemas.microsoft.com/office/word/2023/wordml/word16du" xmlns:w16sdtdh="http://schemas.microsoft.com/office/word/2020/wordml/sdtdatahash" xmlns:w16sdtfl="http://schemas.microsoft.com/office/word/2024/wordml/sdtformatlock" xmlns:w16se="http://schemas.microsoft.com/office/word/2015/wordml/symex" xmlns:wpg="http://schemas.microsoft.com/office/word/2010/wordprocessingGroup" xmlns:wpi="http://schemas.microsoft.com/office/word/2010/wordprocessingInk" xmlns:wne="http://schemas.microsoft.com/office/word/2006/wordml" xmlns:wps="http://schemas.microsoft.com/office/word/2010/wordprocessingShape" mc:Ignorable="w14 w15 w16se w16cid w16 w16cex w16sdtdh w16sdtfl w16du wp14">
   <w:sdt>
     <w:sdtPr>
       <w:id w:val="1338956904"/>
@@ -4841,7 +4611,7 @@
 </file>
 
 <file path=word/footnotes.xml><?xml version="1.0" encoding="utf-8"?>
-<w:footnotes xmlns:wpc="http://schemas.microsoft.com/office/word/2010/wordprocessingCanvas" xmlns:cx="http://schemas.microsoft.com/office/drawing/2014/chartex" xmlns:cx1="http://schemas.microsoft.com/office/drawing/2015/9/8/chartex" xmlns:cx2="http://schemas.microsoft.com/office/drawing/2015/10/21/chartex" xmlns:cx3="http://schemas.microsoft.com/office/drawing/2016/5/9/chartex" xmlns:cx4="http://schemas.microsoft.com/office/drawing/2016/5/10/chartex" xmlns:cx5="http://schemas.microsoft.com/office/drawing/2016/5/11/chartex" xmlns:cx6="http://schemas.microsoft.com/office/drawing/2016/5/12/chartex" xmlns:cx7="http://schemas.microsoft.com/office/drawing/2016/5/13/chartex" xmlns:cx8="http://schemas.microsoft.com/office/drawing/2016/5/14/chartex" xmlns:mc="http://schemas.openxmlformats.org/markup-compatibility/2006" xmlns:aink="http://schemas.microsoft.com/office/drawing/2016/ink" xmlns:am3d="http://schemas.microsoft.com/office/drawing/2017/model3d" xmlns:o="urn:schemas-microsoft-com:office:office" xmlns:oel="http://schemas.microsoft.com/office/2019/extlst" xmlns:r="http://schemas.openxmlformats.org/officeDocument/2006/relationships" xmlns:m="http://schemas.openxmlformats.org/officeDocument/2006/math" xmlns:v="urn:schemas-microsoft-com:vml" xmlns:wp14="http://schemas.microsoft.com/office/word/2010/wordprocessingDrawing" xmlns:wp="http://schemas.openxmlformats.org/drawingml/2006/wordprocessingDrawing" xmlns:w10="urn:schemas-microsoft-com:office:word" xmlns:w="http://schemas.openxmlformats.org/wordprocessingml/2006/main" xmlns:w14="http://schemas.microsoft.com/office/word/2010/wordml" xmlns:w15="http://schemas.microsoft.com/office/word/2012/wordml" xmlns:w16cex="http://schemas.microsoft.com/office/word/2018/wordml/cex" xmlns:w16cid="http://schemas.microsoft.com/office/word/2016/wordml/cid" xmlns:w16="http://schemas.microsoft.com/office/word/2018/wordml" xmlns:w16sdtdh="http://schemas.microsoft.com/office/word/2020/wordml/sdtdatahash" xmlns:w16se="http://schemas.microsoft.com/office/word/2015/wordml/symex" xmlns:wpg="http://schemas.microsoft.com/office/word/2010/wordprocessingGroup" xmlns:wpi="http://schemas.microsoft.com/office/word/2010/wordprocessingInk" xmlns:wne="http://schemas.microsoft.com/office/word/2006/wordml" xmlns:wps="http://schemas.microsoft.com/office/word/2010/wordprocessingShape" mc:Ignorable="w14 w15 w16se w16cid w16 w16cex w16sdtdh wp14">
+<w:footnotes xmlns:wpc="http://schemas.microsoft.com/office/word/2010/wordprocessingCanvas" xmlns:cx="http://schemas.microsoft.com/office/drawing/2014/chartex" xmlns:cx1="http://schemas.microsoft.com/office/drawing/2015/9/8/chartex" xmlns:cx2="http://schemas.microsoft.com/office/drawing/2015/10/21/chartex" xmlns:cx3="http://schemas.microsoft.com/office/drawing/2016/5/9/chartex" xmlns:cx4="http://schemas.microsoft.com/office/drawing/2016/5/10/chartex" xmlns:cx5="http://schemas.microsoft.com/office/drawing/2016/5/11/chartex" xmlns:cx6="http://schemas.microsoft.com/office/drawing/2016/5/12/chartex" xmlns:cx7="http://schemas.microsoft.com/office/drawing/2016/5/13/chartex" xmlns:cx8="http://schemas.microsoft.com/office/drawing/2016/5/14/chartex" xmlns:mc="http://schemas.openxmlformats.org/markup-compatibility/2006" xmlns:aink="http://schemas.microsoft.com/office/drawing/2016/ink" xmlns:am3d="http://schemas.microsoft.com/office/drawing/2017/model3d" xmlns:o="urn:schemas-microsoft-com:office:office" xmlns:oel="http://schemas.microsoft.com/office/2019/extlst" xmlns:r="http://schemas.openxmlformats.org/officeDocument/2006/relationships" xmlns:m="http://schemas.openxmlformats.org/officeDocument/2006/math" xmlns:v="urn:schemas-microsoft-com:vml" xmlns:wp14="http://schemas.microsoft.com/office/word/2010/wordprocessingDrawing" xmlns:wp="http://schemas.openxmlformats.org/drawingml/2006/wordprocessingDrawing" xmlns:w10="urn:schemas-microsoft-com:office:word" xmlns:w="http://schemas.openxmlformats.org/wordprocessingml/2006/main" xmlns:w14="http://schemas.microsoft.com/office/word/2010/wordml" xmlns:w15="http://schemas.microsoft.com/office/word/2012/wordml" xmlns:w16cex="http://schemas.microsoft.com/office/word/2018/wordml/cex" xmlns:w16cid="http://schemas.microsoft.com/office/word/2016/wordml/cid" xmlns:w16="http://schemas.microsoft.com/office/word/2018/wordml" xmlns:w16du="http://schemas.microsoft.com/office/word/2023/wordml/word16du" xmlns:w16sdtdh="http://schemas.microsoft.com/office/word/2020/wordml/sdtdatahash" xmlns:w16sdtfl="http://schemas.microsoft.com/office/word/2024/wordml/sdtformatlock" xmlns:w16se="http://schemas.microsoft.com/office/word/2015/wordml/symex" xmlns:wpg="http://schemas.microsoft.com/office/word/2010/wordprocessingGroup" xmlns:wpi="http://schemas.microsoft.com/office/word/2010/wordprocessingInk" xmlns:wne="http://schemas.microsoft.com/office/word/2006/wordml" xmlns:wps="http://schemas.microsoft.com/office/word/2010/wordprocessingShape" mc:Ignorable="w14 w15 w16se w16cid w16 w16cex w16sdtdh w16sdtfl w16du wp14">
   <w:footnote w:type="separator" w:id="-1">
     <w:p>
       <w:r>
@@ -4860,7 +4630,7 @@
 </file>
 
 <file path=word/numbering.xml><?xml version="1.0" encoding="utf-8"?>
-<w:numbering xmlns:wpc="http://schemas.microsoft.com/office/word/2010/wordprocessingCanvas" xmlns:cx="http://schemas.microsoft.com/office/drawing/2014/chartex" xmlns:cx1="http://schemas.microsoft.com/office/drawing/2015/9/8/chartex" xmlns:cx2="http://schemas.microsoft.com/office/drawing/2015/10/21/chartex" xmlns:cx3="http://schemas.microsoft.com/office/drawing/2016/5/9/chartex" xmlns:cx4="http://schemas.microsoft.com/office/drawing/2016/5/10/chartex" xmlns:cx5="http://schemas.microsoft.com/office/drawing/2016/5/11/chartex" xmlns:cx6="http://schemas.microsoft.com/office/drawing/2016/5/12/chartex" xmlns:cx7="http://schemas.microsoft.com/office/drawing/2016/5/13/chartex" xmlns:cx8="http://schemas.microsoft.com/office/drawing/2016/5/14/chartex" xmlns:mc="http://schemas.openxmlformats.org/markup-compatibility/2006" xmlns:aink="http://schemas.microsoft.com/office/drawing/2016/ink" xmlns:am3d="http://schemas.microsoft.com/office/drawing/2017/model3d" xmlns:o="urn:schemas-microsoft-com:office:office" xmlns:oel="http://schemas.microsoft.com/office/2019/extlst" xmlns:r="http://schemas.openxmlformats.org/officeDocument/2006/relationships" xmlns:m="http://schemas.openxmlformats.org/officeDocument/2006/math" xmlns:v="urn:schemas-microsoft-com:vml" xmlns:wp14="http://schemas.microsoft.com/office/word/2010/wordprocessingDrawing" xmlns:wp="http://schemas.openxmlformats.org/drawingml/2006/wordprocessingDrawing" xmlns:w10="urn:schemas-microsoft-com:office:word" xmlns:w="http://schemas.openxmlformats.org/wordprocessingml/2006/main" xmlns:w14="http://schemas.microsoft.com/office/word/2010/wordml" xmlns:w15="http://schemas.microsoft.com/office/word/2012/wordml" xmlns:w16cex="http://schemas.microsoft.com/office/word/2018/wordml/cex" xmlns:w16cid="http://schemas.microsoft.com/office/word/2016/wordml/cid" xmlns:w16="http://schemas.microsoft.com/office/word/2018/wordml" xmlns:w16sdtdh="http://schemas.microsoft.com/office/word/2020/wordml/sdtdatahash" xmlns:w16se="http://schemas.microsoft.com/office/word/2015/wordml/symex" xmlns:wpg="http://schemas.microsoft.com/office/word/2010/wordprocessingGroup" xmlns:wpi="http://schemas.microsoft.com/office/word/2010/wordprocessingInk" xmlns:wne="http://schemas.microsoft.com/office/word/2006/wordml" xmlns:wps="http://schemas.microsoft.com/office/word/2010/wordprocessingShape" mc:Ignorable="w14 w15 w16se w16cid w16 w16cex w16sdtdh wp14">
+<w:numbering xmlns:wpc="http://schemas.microsoft.com/office/word/2010/wordprocessingCanvas" xmlns:cx="http://schemas.microsoft.com/office/drawing/2014/chartex" xmlns:cx1="http://schemas.microsoft.com/office/drawing/2015/9/8/chartex" xmlns:cx2="http://schemas.microsoft.com/office/drawing/2015/10/21/chartex" xmlns:cx3="http://schemas.microsoft.com/office/drawing/2016/5/9/chartex" xmlns:cx4="http://schemas.microsoft.com/office/drawing/2016/5/10/chartex" xmlns:cx5="http://schemas.microsoft.com/office/drawing/2016/5/11/chartex" xmlns:cx6="http://schemas.microsoft.com/office/drawing/2016/5/12/chartex" xmlns:cx7="http://schemas.microsoft.com/office/drawing/2016/5/13/chartex" xmlns:cx8="http://schemas.microsoft.com/office/drawing/2016/5/14/chartex" xmlns:mc="http://schemas.openxmlformats.org/markup-compatibility/2006" xmlns:aink="http://schemas.microsoft.com/office/drawing/2016/ink" xmlns:am3d="http://schemas.microsoft.com/office/drawing/2017/model3d" xmlns:o="urn:schemas-microsoft-com:office:office" xmlns:oel="http://schemas.microsoft.com/office/2019/extlst" xmlns:r="http://schemas.openxmlformats.org/officeDocument/2006/relationships" xmlns:m="http://schemas.openxmlformats.org/officeDocument/2006/math" xmlns:v="urn:schemas-microsoft-com:vml" xmlns:wp14="http://schemas.microsoft.com/office/word/2010/wordprocessingDrawing" xmlns:wp="http://schemas.openxmlformats.org/drawingml/2006/wordprocessingDrawing" xmlns:w10="urn:schemas-microsoft-com:office:word" xmlns:w="http://schemas.openxmlformats.org/wordprocessingml/2006/main" xmlns:w14="http://schemas.microsoft.com/office/word/2010/wordml" xmlns:w15="http://schemas.microsoft.com/office/word/2012/wordml" xmlns:w16cex="http://schemas.microsoft.com/office/word/2018/wordml/cex" xmlns:w16cid="http://schemas.microsoft.com/office/word/2016/wordml/cid" xmlns:w16="http://schemas.microsoft.com/office/word/2018/wordml" xmlns:w16du="http://schemas.microsoft.com/office/word/2023/wordml/word16du" xmlns:w16sdtdh="http://schemas.microsoft.com/office/word/2020/wordml/sdtdatahash" xmlns:w16sdtfl="http://schemas.microsoft.com/office/word/2024/wordml/sdtformatlock" xmlns:w16se="http://schemas.microsoft.com/office/word/2015/wordml/symex" xmlns:wpg="http://schemas.microsoft.com/office/word/2010/wordprocessingGroup" xmlns:wpi="http://schemas.microsoft.com/office/word/2010/wordprocessingInk" xmlns:wne="http://schemas.microsoft.com/office/word/2006/wordml" xmlns:wps="http://schemas.microsoft.com/office/word/2010/wordprocessingShape" mc:Ignorable="w14 w15 w16se w16cid w16 w16cex w16sdtdh w16sdtfl w16du wp14">
   <w:abstractNum w:abstractNumId="0" w15:restartNumberingAfterBreak="0">
     <w:nsid w:val="047C2D41"/>
     <w:multiLevelType w:val="hybridMultilevel"/>
@@ -8547,7 +8317,7 @@
 </file>
 
 <file path=word/styles.xml><?xml version="1.0" encoding="utf-8"?>
-<w:styles xmlns:mc="http://schemas.openxmlformats.org/markup-compatibility/2006" xmlns:r="http://schemas.openxmlformats.org/officeDocument/2006/relationships" xmlns:w="http://schemas.openxmlformats.org/wordprocessingml/2006/main" xmlns:w14="http://schemas.microsoft.com/office/word/2010/wordml" xmlns:w15="http://schemas.microsoft.com/office/word/2012/wordml" xmlns:w16cex="http://schemas.microsoft.com/office/word/2018/wordml/cex" xmlns:w16cid="http://schemas.microsoft.com/office/word/2016/wordml/cid" xmlns:w16="http://schemas.microsoft.com/office/word/2018/wordml" xmlns:w16sdtdh="http://schemas.microsoft.com/office/word/2020/wordml/sdtdatahash" xmlns:w16se="http://schemas.microsoft.com/office/word/2015/wordml/symex" mc:Ignorable="w14 w15 w16se w16cid w16 w16cex w16sdtdh">
+<w:styles xmlns:mc="http://schemas.openxmlformats.org/markup-compatibility/2006" xmlns:r="http://schemas.openxmlformats.org/officeDocument/2006/relationships" xmlns:w="http://schemas.openxmlformats.org/wordprocessingml/2006/main" xmlns:w14="http://schemas.microsoft.com/office/word/2010/wordml" xmlns:w15="http://schemas.microsoft.com/office/word/2012/wordml" xmlns:w16cex="http://schemas.microsoft.com/office/word/2018/wordml/cex" xmlns:w16cid="http://schemas.microsoft.com/office/word/2016/wordml/cid" xmlns:w16="http://schemas.microsoft.com/office/word/2018/wordml" xmlns:w16du="http://schemas.microsoft.com/office/word/2023/wordml/word16du" xmlns:w16sdtdh="http://schemas.microsoft.com/office/word/2020/wordml/sdtdatahash" xmlns:w16sdtfl="http://schemas.microsoft.com/office/word/2024/wordml/sdtformatlock" xmlns:w16se="http://schemas.microsoft.com/office/word/2015/wordml/symex" mc:Ignorable="w14 w15 w16se w16cid w16 w16cex w16sdtdh w16sdtfl w16du">
   <w:docDefaults>
     <w:rPrDefault>
       <w:rPr>

</xml_diff>

<commit_message>
Modified both files to give more specific information when running on a Mac. Added a tip regarding how to make a hidden BlueJ terminal window visible.
</commit_message>
<xml_diff>
--- a/lab1/Lab1_IntroToJavaLab.docx
+++ b/lab1/Lab1_IntroToJavaLab.docx
@@ -60,7 +60,25 @@
           <w:sz w:val="28"/>
           <w:szCs w:val="28"/>
         </w:rPr>
-        <w:t>, BlueJ, and Java</w:t>
+        <w:t xml:space="preserve">, </w:t>
+      </w:r>
+      <w:proofErr w:type="spellStart"/>
+      <w:r>
+        <w:rPr>
+          <w:b/>
+          <w:sz w:val="28"/>
+          <w:szCs w:val="28"/>
+        </w:rPr>
+        <w:t>BlueJ</w:t>
+      </w:r>
+      <w:proofErr w:type="spellEnd"/>
+      <w:r>
+        <w:rPr>
+          <w:b/>
+          <w:sz w:val="28"/>
+          <w:szCs w:val="28"/>
+        </w:rPr>
+        <w:t>, and Java</w:t>
       </w:r>
     </w:p>
     <w:p>
@@ -158,8 +176,13 @@
         <w:t>, and debug</w:t>
       </w:r>
       <w:r>
-        <w:t xml:space="preserve"> a program in BlueJ</w:t>
-      </w:r>
+        <w:t xml:space="preserve"> a program in </w:t>
+      </w:r>
+      <w:proofErr w:type="spellStart"/>
+      <w:r>
+        <w:t>BlueJ</w:t>
+      </w:r>
+      <w:proofErr w:type="spellEnd"/>
     </w:p>
     <w:p>
       <w:pPr>
@@ -170,8 +193,13 @@
         </w:numPr>
       </w:pPr>
       <w:r>
-        <w:t>Use editing features of BlueJ</w:t>
-      </w:r>
+        <w:t xml:space="preserve">Use editing features of </w:t>
+      </w:r>
+      <w:proofErr w:type="spellStart"/>
+      <w:r>
+        <w:t>BlueJ</w:t>
+      </w:r>
+      <w:proofErr w:type="spellEnd"/>
     </w:p>
     <w:p>
       <w:pPr>
@@ -262,8 +290,19 @@
           <w:sz w:val="28"/>
           <w:szCs w:val="28"/>
         </w:rPr>
-        <w:t xml:space="preserve"> 0: Download and Install BlueJ</w:t>
-      </w:r>
+        <w:t xml:space="preserve"> 0: Download and Install </w:t>
+      </w:r>
+      <w:proofErr w:type="spellStart"/>
+      <w:r>
+        <w:rPr>
+          <w:b/>
+          <w:bCs/>
+          <w:sz w:val="28"/>
+          <w:szCs w:val="28"/>
+        </w:rPr>
+        <w:t>BlueJ</w:t>
+      </w:r>
+      <w:proofErr w:type="spellEnd"/>
     </w:p>
     <w:p>
       <w:pPr>
@@ -299,13 +338,41 @@
         <w:rPr>
           <w:bCs/>
         </w:rPr>
-        <w:t xml:space="preserve"> recommend you set up BlueJ on your computer. It will be much faster to compile and run your programs and you won’t have to keep logging in and out of the virtual machines. </w:t>
-      </w:r>
-      <w:r>
-        <w:rPr>
-          <w:bCs/>
-        </w:rPr>
-        <w:t xml:space="preserve">You are allowed to use another integrated development environment (IDE) if you wish, but all instruction in CS 203 and CS 273 will be through BlueJ. </w:t>
+        <w:t xml:space="preserve"> recommend you set up </w:t>
+      </w:r>
+      <w:proofErr w:type="spellStart"/>
+      <w:r>
+        <w:rPr>
+          <w:bCs/>
+        </w:rPr>
+        <w:t>BlueJ</w:t>
+      </w:r>
+      <w:proofErr w:type="spellEnd"/>
+      <w:r>
+        <w:rPr>
+          <w:bCs/>
+        </w:rPr>
+        <w:t xml:space="preserve"> on your computer. It will be much faster to compile and run your programs and you won’t have to keep logging in and out of the virtual machines. </w:t>
+      </w:r>
+      <w:r>
+        <w:rPr>
+          <w:bCs/>
+        </w:rPr>
+        <w:t xml:space="preserve">You are allowed to use another integrated development environment (IDE) if you wish, but all instruction in CS 203 and CS 273 will be through </w:t>
+      </w:r>
+      <w:proofErr w:type="spellStart"/>
+      <w:r>
+        <w:rPr>
+          <w:bCs/>
+        </w:rPr>
+        <w:t>BlueJ</w:t>
+      </w:r>
+      <w:proofErr w:type="spellEnd"/>
+      <w:r>
+        <w:rPr>
+          <w:bCs/>
+        </w:rPr>
+        <w:t xml:space="preserve">. </w:t>
       </w:r>
     </w:p>
     <w:p>
@@ -344,10 +411,34 @@
         </w:r>
       </w:hyperlink>
       <w:r>
-        <w:t xml:space="preserve"> to download BlueJ. It’s a free program and doesn’t require much memory. Install BlueJ on your system. All of the default settings should be fine.</w:t>
-      </w:r>
-      <w:r>
-        <w:t xml:space="preserve"> Open BlueJ to confirm it installed correctly. </w:t>
+        <w:t xml:space="preserve"> to download </w:t>
+      </w:r>
+      <w:proofErr w:type="spellStart"/>
+      <w:r>
+        <w:t>BlueJ</w:t>
+      </w:r>
+      <w:proofErr w:type="spellEnd"/>
+      <w:r>
+        <w:t xml:space="preserve">. It’s a free program and doesn’t require much memory. Install </w:t>
+      </w:r>
+      <w:proofErr w:type="spellStart"/>
+      <w:r>
+        <w:t>BlueJ</w:t>
+      </w:r>
+      <w:proofErr w:type="spellEnd"/>
+      <w:r>
+        <w:t xml:space="preserve"> on your system. All of the default settings should be fine.</w:t>
+      </w:r>
+      <w:r>
+        <w:t xml:space="preserve"> Open </w:t>
+      </w:r>
+      <w:proofErr w:type="spellStart"/>
+      <w:r>
+        <w:t>BlueJ</w:t>
+      </w:r>
+      <w:proofErr w:type="spellEnd"/>
+      <w:r>
+        <w:t xml:space="preserve"> to confirm it installed correctly. </w:t>
       </w:r>
       <w:r>
         <w:t xml:space="preserve"> </w:t>
@@ -372,8 +463,13 @@
           <w:bCs/>
         </w:rPr>
       </w:pPr>
-      <w:r>
-        <w:t xml:space="preserve">BlueJ may tell you that it needs the Java Virtual Machine </w:t>
+      <w:proofErr w:type="spellStart"/>
+      <w:r>
+        <w:t>BlueJ</w:t>
+      </w:r>
+      <w:proofErr w:type="spellEnd"/>
+      <w:r>
+        <w:t xml:space="preserve"> may tell you that it needs the Java Virtual Machine </w:t>
       </w:r>
       <w:r>
         <w:t xml:space="preserve">(JVM) </w:t>
@@ -396,7 +492,15 @@
         <w:t xml:space="preserve">. </w:t>
       </w:r>
       <w:r>
-        <w:t xml:space="preserve">If BlueJ does not tell you at this point that you need the JVM, then skip this step, at least for now. </w:t>
+        <w:t xml:space="preserve">If </w:t>
+      </w:r>
+      <w:proofErr w:type="spellStart"/>
+      <w:r>
+        <w:t>BlueJ</w:t>
+      </w:r>
+      <w:proofErr w:type="spellEnd"/>
+      <w:r>
+        <w:t xml:space="preserve"> does not tell you at this point that you need the JVM, then skip this step, at least for now. </w:t>
       </w:r>
     </w:p>
     <w:p>
@@ -592,7 +696,25 @@
           <w:sz w:val="28"/>
           <w:szCs w:val="28"/>
         </w:rPr>
-        <w:t>Download and Execute BlueJ Project</w:t>
+        <w:t xml:space="preserve">Download and Execute </w:t>
+      </w:r>
+      <w:proofErr w:type="spellStart"/>
+      <w:r>
+        <w:rPr>
+          <w:b/>
+          <w:sz w:val="28"/>
+          <w:szCs w:val="28"/>
+        </w:rPr>
+        <w:t>BlueJ</w:t>
+      </w:r>
+      <w:proofErr w:type="spellEnd"/>
+      <w:r>
+        <w:rPr>
+          <w:b/>
+          <w:sz w:val="28"/>
+          <w:szCs w:val="28"/>
+        </w:rPr>
+        <w:t xml:space="preserve"> Project</w:t>
       </w:r>
     </w:p>
     <w:p/>
@@ -679,11 +801,61 @@
           <w:bCs/>
         </w:rPr>
       </w:pPr>
-      <w:r>
-        <w:rPr>
-          <w:bCs/>
-        </w:rPr>
-        <w:t xml:space="preserve">package.bluej – This is a BlueJ project file. When you want to open up a BlueJ project, you select this file from the file picker within BlueJ or you can double-click this file (my recommended method). </w:t>
+      <w:proofErr w:type="spellStart"/>
+      <w:r>
+        <w:rPr>
+          <w:bCs/>
+        </w:rPr>
+        <w:t>package.bluej</w:t>
+      </w:r>
+      <w:proofErr w:type="spellEnd"/>
+      <w:r>
+        <w:rPr>
+          <w:bCs/>
+        </w:rPr>
+        <w:t xml:space="preserve"> – This is a </w:t>
+      </w:r>
+      <w:proofErr w:type="spellStart"/>
+      <w:r>
+        <w:rPr>
+          <w:bCs/>
+        </w:rPr>
+        <w:t>BlueJ</w:t>
+      </w:r>
+      <w:proofErr w:type="spellEnd"/>
+      <w:r>
+        <w:rPr>
+          <w:bCs/>
+        </w:rPr>
+        <w:t xml:space="preserve"> project file. When you want to open up a </w:t>
+      </w:r>
+      <w:proofErr w:type="spellStart"/>
+      <w:r>
+        <w:rPr>
+          <w:bCs/>
+        </w:rPr>
+        <w:t>BlueJ</w:t>
+      </w:r>
+      <w:proofErr w:type="spellEnd"/>
+      <w:r>
+        <w:rPr>
+          <w:bCs/>
+        </w:rPr>
+        <w:t xml:space="preserve"> project, you select this file from the file picker within </w:t>
+      </w:r>
+      <w:proofErr w:type="spellStart"/>
+      <w:r>
+        <w:rPr>
+          <w:bCs/>
+        </w:rPr>
+        <w:t>BlueJ</w:t>
+      </w:r>
+      <w:proofErr w:type="spellEnd"/>
+      <w:r>
+        <w:rPr>
+          <w:bCs/>
+        </w:rPr>
+        <w:t xml:space="preserve"> or you can double-click this file (my recommended method). </w:t>
       </w:r>
     </w:p>
     <w:p>
@@ -713,13 +885,41 @@
         <w:rPr>
           <w:bCs/>
         </w:rPr>
-        <w:t>Project.java – This is your Java code file. This is the file you’re going to edit. If you open this file directly, BlueJ will give you an error.</w:t>
-      </w:r>
-      <w:r>
-        <w:rPr>
-          <w:bCs/>
-        </w:rPr>
-        <w:t xml:space="preserve"> This file is accessible for editing within the BlueJ project window. </w:t>
+        <w:t xml:space="preserve">Project.java – This is your Java code file. This is the file you’re going to edit. If you open this file directly, </w:t>
+      </w:r>
+      <w:proofErr w:type="spellStart"/>
+      <w:r>
+        <w:rPr>
+          <w:bCs/>
+        </w:rPr>
+        <w:t>BlueJ</w:t>
+      </w:r>
+      <w:proofErr w:type="spellEnd"/>
+      <w:r>
+        <w:rPr>
+          <w:bCs/>
+        </w:rPr>
+        <w:t xml:space="preserve"> will give you an error.</w:t>
+      </w:r>
+      <w:r>
+        <w:rPr>
+          <w:bCs/>
+        </w:rPr>
+        <w:t xml:space="preserve"> This file is accessible for editing within the </w:t>
+      </w:r>
+      <w:proofErr w:type="spellStart"/>
+      <w:r>
+        <w:rPr>
+          <w:bCs/>
+        </w:rPr>
+        <w:t>BlueJ</w:t>
+      </w:r>
+      <w:proofErr w:type="spellEnd"/>
+      <w:r>
+        <w:rPr>
+          <w:bCs/>
+        </w:rPr>
+        <w:t xml:space="preserve"> project window. </w:t>
       </w:r>
     </w:p>
     <w:p>
@@ -743,7 +943,21 @@
         <w:rPr>
           <w:bCs/>
         </w:rPr>
-        <w:t xml:space="preserve">is a reference guide for how to use BlueJ more efficiently. One of your tasks below is to review this document. </w:t>
+        <w:t xml:space="preserve">is a reference guide for how to use </w:t>
+      </w:r>
+      <w:proofErr w:type="spellStart"/>
+      <w:r>
+        <w:rPr>
+          <w:bCs/>
+        </w:rPr>
+        <w:t>BlueJ</w:t>
+      </w:r>
+      <w:proofErr w:type="spellEnd"/>
+      <w:r>
+        <w:rPr>
+          <w:bCs/>
+        </w:rPr>
+        <w:t xml:space="preserve"> more efficiently. One of your tasks below is to review this document. </w:t>
       </w:r>
     </w:p>
     <w:p>
@@ -770,13 +984,83 @@
         <w:rPr>
           <w:bCs/>
         </w:rPr>
-        <w:t xml:space="preserve">Double-click the BlueJ project file called package.bluej to open it. </w:t>
-      </w:r>
-      <w:r>
-        <w:rPr>
-          <w:bCs/>
-        </w:rPr>
-        <w:t xml:space="preserve">If you already had BlueJ open, this should launch another project window that looks like the image below. If you didn’t have BlueJ open, this will start up BlueJ and show you the project window below. </w:t>
+        <w:t xml:space="preserve">Double-click the </w:t>
+      </w:r>
+      <w:proofErr w:type="spellStart"/>
+      <w:r>
+        <w:rPr>
+          <w:bCs/>
+        </w:rPr>
+        <w:t>BlueJ</w:t>
+      </w:r>
+      <w:proofErr w:type="spellEnd"/>
+      <w:r>
+        <w:rPr>
+          <w:bCs/>
+        </w:rPr>
+        <w:t xml:space="preserve"> project file called </w:t>
+      </w:r>
+      <w:proofErr w:type="spellStart"/>
+      <w:r>
+        <w:rPr>
+          <w:bCs/>
+        </w:rPr>
+        <w:t>package.bluej</w:t>
+      </w:r>
+      <w:proofErr w:type="spellEnd"/>
+      <w:r>
+        <w:rPr>
+          <w:bCs/>
+        </w:rPr>
+        <w:t xml:space="preserve"> to open it. </w:t>
+      </w:r>
+      <w:r>
+        <w:rPr>
+          <w:bCs/>
+        </w:rPr>
+        <w:t xml:space="preserve">If you already had </w:t>
+      </w:r>
+      <w:proofErr w:type="spellStart"/>
+      <w:r>
+        <w:rPr>
+          <w:bCs/>
+        </w:rPr>
+        <w:t>BlueJ</w:t>
+      </w:r>
+      <w:proofErr w:type="spellEnd"/>
+      <w:r>
+        <w:rPr>
+          <w:bCs/>
+        </w:rPr>
+        <w:t xml:space="preserve"> open, this should launch another project window that looks like the image below. If you didn’t have </w:t>
+      </w:r>
+      <w:proofErr w:type="spellStart"/>
+      <w:r>
+        <w:rPr>
+          <w:bCs/>
+        </w:rPr>
+        <w:t>BlueJ</w:t>
+      </w:r>
+      <w:proofErr w:type="spellEnd"/>
+      <w:r>
+        <w:rPr>
+          <w:bCs/>
+        </w:rPr>
+        <w:t xml:space="preserve"> open, this will start up </w:t>
+      </w:r>
+      <w:proofErr w:type="spellStart"/>
+      <w:r>
+        <w:rPr>
+          <w:bCs/>
+        </w:rPr>
+        <w:t>BlueJ</w:t>
+      </w:r>
+      <w:proofErr w:type="spellEnd"/>
+      <w:r>
+        <w:rPr>
+          <w:bCs/>
+        </w:rPr>
+        <w:t xml:space="preserve"> and show you the project window below. </w:t>
       </w:r>
     </w:p>
     <w:p>
@@ -851,6 +1135,7 @@
       <w:r>
         <w:t xml:space="preserve">Notice that the box labeled </w:t>
       </w:r>
+      <w:proofErr w:type="spellStart"/>
       <w:r>
         <w:rPr>
           <w:rFonts w:ascii="Courier New" w:hAnsi="Courier New"/>
@@ -873,10 +1158,24 @@
           <w:sz w:val="22"/>
           <w:szCs w:val="22"/>
         </w:rPr>
-        <w:t xml:space="preserve">Project </w:t>
-      </w:r>
-      <w:r>
-        <w:t xml:space="preserve">is striped. This means that the </w:t>
+        <w:t>Project</w:t>
+      </w:r>
+      <w:proofErr w:type="spellEnd"/>
+      <w:r>
+        <w:t xml:space="preserve"> </w:t>
+      </w:r>
+      <w:r>
+        <w:t xml:space="preserve">is </w:t>
+      </w:r>
+      <w:r>
+        <w:rPr>
+          <w:i/>
+          <w:iCs/>
+        </w:rPr>
+        <w:t>striped</w:t>
+      </w:r>
+      <w:r>
+        <w:t xml:space="preserve">. This means that the </w:t>
       </w:r>
       <w:r>
         <w:t xml:space="preserve">class </w:t>
@@ -902,13 +1201,21 @@
         <w:t>, and the stripes will clear</w:t>
       </w:r>
       <w:r>
-        <w:t xml:space="preserve"> except for two black stripes in the bottom right corner of the Lab</w:t>
+        <w:t xml:space="preserve"> except for two black stripes in the bottom right corner of the </w:t>
+      </w:r>
+      <w:proofErr w:type="spellStart"/>
+      <w:r>
+        <w:t>Lab</w:t>
       </w:r>
       <w:r>
         <w:t>One</w:t>
       </w:r>
       <w:r>
-        <w:t>Project class</w:t>
+        <w:t>Project</w:t>
+      </w:r>
+      <w:proofErr w:type="spellEnd"/>
+      <w:r>
+        <w:t xml:space="preserve"> class</w:t>
       </w:r>
       <w:r>
         <w:t xml:space="preserve">. </w:t>
@@ -934,6 +1241,7 @@
       <w:r>
         <w:t xml:space="preserve">To run the program, right-click on the </w:t>
       </w:r>
+      <w:proofErr w:type="spellStart"/>
       <w:r>
         <w:rPr>
           <w:rStyle w:val="Code"/>
@@ -952,6 +1260,7 @@
         </w:rPr>
         <w:t>Project</w:t>
       </w:r>
+      <w:proofErr w:type="spellEnd"/>
       <w:r>
         <w:t xml:space="preserve"> box and select the second line from the top: </w:t>
       </w:r>
@@ -959,8 +1268,16 @@
         <w:rPr>
           <w:rStyle w:val="Code"/>
         </w:rPr>
-        <w:t>void main(String[] args</w:t>
-      </w:r>
+        <w:t xml:space="preserve">void main(String[] </w:t>
+      </w:r>
+      <w:proofErr w:type="spellStart"/>
+      <w:r>
+        <w:rPr>
+          <w:rStyle w:val="Code"/>
+        </w:rPr>
+        <w:t>args</w:t>
+      </w:r>
+      <w:proofErr w:type="spellEnd"/>
       <w:r>
         <w:rPr>
           <w:rFonts w:ascii="Courier New" w:hAnsi="Courier New" w:cs="Courier New"/>
@@ -1075,8 +1392,13 @@
         </w:rPr>
         <w:t xml:space="preserve">If </w:t>
       </w:r>
-      <w:r>
-        <w:t xml:space="preserve">BlueJ states that it needs the Java Virtual Machine (JVM) in order to run, </w:t>
+      <w:proofErr w:type="spellStart"/>
+      <w:r>
+        <w:t>BlueJ</w:t>
+      </w:r>
+      <w:proofErr w:type="spellEnd"/>
+      <w:r>
+        <w:t xml:space="preserve"> states that it needs the Java Virtual Machine (JVM) in order to run, </w:t>
       </w:r>
       <w:hyperlink r:id="rId13" w:history="1">
         <w:r>
@@ -1262,7 +1584,25 @@
           <w:sz w:val="28"/>
           <w:szCs w:val="28"/>
         </w:rPr>
-        <w:t>: BlueJ Features</w:t>
+        <w:t xml:space="preserve">: </w:t>
+      </w:r>
+      <w:proofErr w:type="spellStart"/>
+      <w:r>
+        <w:rPr>
+          <w:b/>
+          <w:sz w:val="28"/>
+          <w:szCs w:val="28"/>
+        </w:rPr>
+        <w:t>BlueJ</w:t>
+      </w:r>
+      <w:proofErr w:type="spellEnd"/>
+      <w:r>
+        <w:rPr>
+          <w:b/>
+          <w:sz w:val="28"/>
+          <w:szCs w:val="28"/>
+        </w:rPr>
+        <w:t xml:space="preserve"> Features</w:t>
       </w:r>
     </w:p>
     <w:p>
@@ -1287,13 +1627,53 @@
         <w:rPr>
           <w:bCs/>
         </w:rPr>
-        <w:t>One really helpful feature is to have line numbers on your code editing window. To enable this, from the BlueJ project window menu, select Tools &gt; Preferences</w:t>
-      </w:r>
-      <w:r>
-        <w:rPr>
-          <w:bCs/>
-        </w:rPr>
-        <w:t xml:space="preserve"> (BlueJ &gt; Preferences on a Mac)</w:t>
+        <w:t xml:space="preserve">One really helpful feature is to have line numbers on your code editing window. To enable this, from the </w:t>
+      </w:r>
+      <w:proofErr w:type="spellStart"/>
+      <w:r>
+        <w:rPr>
+          <w:bCs/>
+        </w:rPr>
+        <w:t>BlueJ</w:t>
+      </w:r>
+      <w:proofErr w:type="spellEnd"/>
+      <w:r>
+        <w:rPr>
+          <w:bCs/>
+        </w:rPr>
+        <w:t xml:space="preserve"> project window menu, select Tools &gt; Preferences</w:t>
+      </w:r>
+      <w:r>
+        <w:rPr>
+          <w:bCs/>
+        </w:rPr>
+        <w:t xml:space="preserve"> (</w:t>
+      </w:r>
+      <w:proofErr w:type="spellStart"/>
+      <w:r>
+        <w:rPr>
+          <w:bCs/>
+        </w:rPr>
+        <w:t>BlueJ</w:t>
+      </w:r>
+      <w:proofErr w:type="spellEnd"/>
+      <w:r>
+        <w:rPr>
+          <w:bCs/>
+        </w:rPr>
+        <w:t xml:space="preserve"> &gt; Preferences</w:t>
+      </w:r>
+      <w:r>
+        <w:rPr>
+          <w:bCs/>
+        </w:rPr>
+        <w:t>…</w:t>
+      </w:r>
+      <w:r>
+        <w:rPr>
+          <w:bCs/>
+        </w:rPr>
+        <w:t xml:space="preserve"> on a Mac)</w:t>
       </w:r>
       <w:r>
         <w:rPr>
@@ -1398,8 +1778,17 @@
         </w:numPr>
       </w:pPr>
       <w:r>
-        <w:t xml:space="preserve">After you’ve hit OK to save your preferences, let’s open the class for editing. In the BlueJ project window, double-click the </w:t>
-      </w:r>
+        <w:t xml:space="preserve">After you’ve hit OK to save your preferences, let’s open the class for editing. In the </w:t>
+      </w:r>
+      <w:proofErr w:type="spellStart"/>
+      <w:r>
+        <w:t>BlueJ</w:t>
+      </w:r>
+      <w:proofErr w:type="spellEnd"/>
+      <w:r>
+        <w:t xml:space="preserve"> project window, double-click the </w:t>
+      </w:r>
+      <w:proofErr w:type="spellStart"/>
       <w:r>
         <w:rPr>
           <w:rFonts w:ascii="Courier New" w:hAnsi="Courier New" w:cs="Courier New"/>
@@ -1418,6 +1807,7 @@
         </w:rPr>
         <w:t>Project</w:t>
       </w:r>
+      <w:proofErr w:type="spellEnd"/>
       <w:r>
         <w:t xml:space="preserve"> class. </w:t>
       </w:r>
@@ -1495,7 +1885,27 @@
         <w:t xml:space="preserve">. </w:t>
       </w:r>
       <w:r>
-        <w:t xml:space="preserve">Fortunately, BlueJ gives us a handy way to fix (most) indentation problems. From the menu bar, select Edit &gt; Auto-layout. You’ll also notice that the shortcut for this command (on Windows at least) is Ctrl + Shift + I. </w:t>
+        <w:t xml:space="preserve">Fortunately, </w:t>
+      </w:r>
+      <w:proofErr w:type="spellStart"/>
+      <w:r>
+        <w:t>BlueJ</w:t>
+      </w:r>
+      <w:proofErr w:type="spellEnd"/>
+      <w:r>
+        <w:t xml:space="preserve"> gives us a handy way to fix (most) indentation problems. From the menu bar, select Edit &gt; Auto-layout. You’ll also notice that the shortcut for this command is Ctrl + Shift + I</w:t>
+      </w:r>
+      <w:r>
+        <w:t xml:space="preserve"> (</w:t>
+      </w:r>
+      <w:r>
+        <w:t>c</w:t>
+      </w:r>
+      <w:r>
+        <w:t>ommand + Shift + I on Mac)</w:t>
+      </w:r>
+      <w:r>
+        <w:t xml:space="preserve">. </w:t>
       </w:r>
       <w:r>
         <w:t xml:space="preserve">Voila! All your indentation problems should be fixed! This will be a very handy shortcut for you going forward. </w:t>
@@ -1554,8 +1964,13 @@
           <w:numId w:val="30"/>
         </w:numPr>
       </w:pPr>
-      <w:r>
-        <w:t>BlueJ also has a convenient way for you to comment and uncomment one or more lines of code.</w:t>
+      <w:proofErr w:type="spellStart"/>
+      <w:r>
+        <w:t>BlueJ</w:t>
+      </w:r>
+      <w:proofErr w:type="spellEnd"/>
+      <w:r>
+        <w:t xml:space="preserve"> also has a convenient way for you to comment and uncomment one or more lines of code.</w:t>
       </w:r>
       <w:r>
         <w:t xml:space="preserve"> We’re going to practice that next.</w:t>
@@ -1630,10 +2045,40 @@
         </w:numPr>
       </w:pPr>
       <w:r>
-        <w:t xml:space="preserve">You’ll notice a red line appear. This means that the BlueJ compiler detected an error. In this case, it is because you re-declared a variable with the same name. There are multiple ways to correct this. For now, we are going to comment out the previous declaration of the variable. </w:t>
-      </w:r>
-      <w:r>
-        <w:t xml:space="preserve">Highlight the code on lines 10 and 11. From the menu bar, select Edit &gt; Comment or use the shortcut, which is F8 (on Windows at least). You can also uncomment very similarly. Choose Edit &gt; Uncomment or F7 (on Windows). These </w:t>
+        <w:t xml:space="preserve">You’ll notice a red line appear. This means that the </w:t>
+      </w:r>
+      <w:proofErr w:type="spellStart"/>
+      <w:r>
+        <w:t>BlueJ</w:t>
+      </w:r>
+      <w:proofErr w:type="spellEnd"/>
+      <w:r>
+        <w:t xml:space="preserve"> compiler detected an error. In this case, it is because you re-declared a variable with the same name. There are multiple ways to correct this. For now, we are going to comment out the previous declaration of the variable. </w:t>
+      </w:r>
+      <w:r>
+        <w:t>Highlight the code on lines 10 and 11. From the menu bar, select Edit &gt; Comment or use the shortcut, which is F8 (</w:t>
+      </w:r>
+      <w:proofErr w:type="spellStart"/>
+      <w:r>
+        <w:t>fn</w:t>
+      </w:r>
+      <w:proofErr w:type="spellEnd"/>
+      <w:r>
+        <w:t xml:space="preserve"> + F8 on Mac</w:t>
+      </w:r>
+      <w:r>
+        <w:t>). You can also uncomment very similarly. Choose Edit &gt; Uncomment or F7 (</w:t>
+      </w:r>
+      <w:proofErr w:type="spellStart"/>
+      <w:r>
+        <w:t>fn</w:t>
+      </w:r>
+      <w:proofErr w:type="spellEnd"/>
+      <w:r>
+        <w:t xml:space="preserve"> + F7 on Mac</w:t>
+      </w:r>
+      <w:r>
+        <w:t xml:space="preserve">). These </w:t>
       </w:r>
       <w:r>
         <w:t xml:space="preserve">will </w:t>
@@ -1689,7 +2134,15 @@
         <w:t>When you’re done reading it, add to the comment header at the top of the code file</w:t>
       </w:r>
       <w:r>
-        <w:t xml:space="preserve">, just under the @version line. Write in which of the BlueJ tips that we haven’t practiced that you think will be the most useful to you. </w:t>
+        <w:t xml:space="preserve">, just under the @version line. Write in which of the </w:t>
+      </w:r>
+      <w:proofErr w:type="spellStart"/>
+      <w:r>
+        <w:t>BlueJ</w:t>
+      </w:r>
+      <w:proofErr w:type="spellEnd"/>
+      <w:r>
+        <w:t xml:space="preserve"> tips that we haven’t practiced that you think will be the most useful to you. </w:t>
       </w:r>
     </w:p>
     <w:p>
@@ -1706,7 +2159,15 @@
         </w:numPr>
       </w:pPr>
       <w:r>
-        <w:t xml:space="preserve">Lastly, let’s change a little bit of code. The variable called codeWord is in camel case. That means the first letter is lower case and the first letter of each subsequent word is capitalized. </w:t>
+        <w:t xml:space="preserve">Lastly, let’s change a little bit of code. The variable called </w:t>
+      </w:r>
+      <w:proofErr w:type="spellStart"/>
+      <w:r>
+        <w:t>codeWord</w:t>
+      </w:r>
+      <w:proofErr w:type="spellEnd"/>
+      <w:r>
+        <w:t xml:space="preserve"> is in camel case. That means the first letter is lower case and the first letter of each subsequent word is capitalized. </w:t>
       </w:r>
       <w:r>
         <w:t xml:space="preserve">This is the convention we use when naming variables. You will be expected to use this convention in all of your CS 273 labs and CS 203 assignments. </w:t>
@@ -1736,13 +2197,21 @@
         <w:t>T</w:t>
       </w:r>
       <w:r>
-        <w:t>he name of the class on line 7 is Lab</w:t>
+        <w:t xml:space="preserve">he name of the class on line 7 is </w:t>
+      </w:r>
+      <w:proofErr w:type="spellStart"/>
+      <w:r>
+        <w:t>Lab</w:t>
       </w:r>
       <w:r>
         <w:t>One</w:t>
       </w:r>
       <w:r>
-        <w:t xml:space="preserve">Project, which uses title case. Title case is just like camel case, except the first letter </w:t>
+        <w:t>Project</w:t>
+      </w:r>
+      <w:proofErr w:type="spellEnd"/>
+      <w:r>
+        <w:t xml:space="preserve">, which uses title case. Title case is just like camel case, except the first letter </w:t>
       </w:r>
       <w:r>
         <w:t xml:space="preserve">is </w:t>
@@ -1855,7 +2324,35 @@
         <w:rPr>
           <w:b/>
         </w:rPr>
-        <w:t>can comment and uncomment your code using BlueJ’s features, what your favorite BlueJ tip is</w:t>
+        <w:t xml:space="preserve">can comment and uncomment your code using </w:t>
+      </w:r>
+      <w:proofErr w:type="spellStart"/>
+      <w:r>
+        <w:rPr>
+          <w:b/>
+        </w:rPr>
+        <w:t>BlueJ’s</w:t>
+      </w:r>
+      <w:proofErr w:type="spellEnd"/>
+      <w:r>
+        <w:rPr>
+          <w:b/>
+        </w:rPr>
+        <w:t xml:space="preserve"> features, what your favorite </w:t>
+      </w:r>
+      <w:proofErr w:type="spellStart"/>
+      <w:r>
+        <w:rPr>
+          <w:b/>
+        </w:rPr>
+        <w:t>BlueJ</w:t>
+      </w:r>
+      <w:proofErr w:type="spellEnd"/>
+      <w:r>
+        <w:rPr>
+          <w:b/>
+        </w:rPr>
+        <w:t xml:space="preserve"> tip is</w:t>
       </w:r>
       <w:r>
         <w:rPr>
@@ -1933,13 +2430,23 @@
         </w:rPr>
         <w:t xml:space="preserve">Create a new </w:t>
       </w:r>
+      <w:proofErr w:type="spellStart"/>
       <w:r>
         <w:rPr>
           <w:b/>
           <w:sz w:val="28"/>
           <w:szCs w:val="28"/>
         </w:rPr>
-        <w:t xml:space="preserve">BlueJ </w:t>
+        <w:t>BlueJ</w:t>
+      </w:r>
+      <w:proofErr w:type="spellEnd"/>
+      <w:r>
+        <w:rPr>
+          <w:b/>
+          <w:sz w:val="28"/>
+          <w:szCs w:val="28"/>
+        </w:rPr>
+        <w:t xml:space="preserve"> </w:t>
       </w:r>
       <w:r>
         <w:rPr>
@@ -1978,22 +2485,60 @@
         <w:sym w:font="Wingdings" w:char="F0E0"/>
       </w:r>
       <w:r>
-        <w:t xml:space="preserve"> New Project from the BlueJ project window menu. Use the file dialog box to navigate to your </w:t>
+        <w:t xml:space="preserve"> New Project from the </w:t>
+      </w:r>
+      <w:proofErr w:type="spellStart"/>
+      <w:r>
+        <w:t>BlueJ</w:t>
+      </w:r>
+      <w:proofErr w:type="spellEnd"/>
+      <w:r>
+        <w:t xml:space="preserve"> project window menu. Use the file dialog box to navigate to your </w:t>
       </w:r>
       <w:r>
         <w:rPr>
           <w:rStyle w:val="Code"/>
         </w:rPr>
-        <w:t>cs273\lab1\part</w:t>
+        <w:t>cs273\lab1\</w:t>
       </w:r>
       <w:r>
         <w:rPr>
           <w:rStyle w:val="Code"/>
         </w:rPr>
+        <w:t>P</w:t>
+      </w:r>
+      <w:r>
+        <w:rPr>
+          <w:rStyle w:val="Code"/>
+        </w:rPr>
+        <w:t>art</w:t>
+      </w:r>
+      <w:r>
+        <w:rPr>
+          <w:rStyle w:val="Code"/>
+        </w:rPr>
         <w:t>1</w:t>
       </w:r>
       <w:r>
-        <w:t xml:space="preserve"> folder and then hit Select Folder.</w:t>
+        <w:t xml:space="preserve"> folder and then hit </w:t>
+      </w:r>
+      <w:r>
+        <w:rPr>
+          <w:u w:val="single"/>
+        </w:rPr>
+        <w:t>Select Folder</w:t>
+      </w:r>
+      <w:r>
+        <w:t xml:space="preserve"> (</w:t>
+      </w:r>
+      <w:r>
+        <w:rPr>
+          <w:u w:val="single"/>
+        </w:rPr>
+        <w:t>Open</w:t>
+      </w:r>
+      <w:r>
+        <w:t xml:space="preserve"> on Mac).</w:t>
       </w:r>
     </w:p>
     <w:p>
@@ -2080,10 +2625,23 @@
         <w:t>1</w:t>
       </w:r>
       <w:r>
-        <w:t xml:space="preserve">” and hit OK. Note, when creating BlueJ projects, the new project name must not have the same name as an existing file in that directory. </w:t>
-      </w:r>
-      <w:r>
-        <w:t xml:space="preserve">BlueJ will bring up an empty development window. </w:t>
+        <w:t xml:space="preserve">” and hit OK. Note, when creating </w:t>
+      </w:r>
+      <w:proofErr w:type="spellStart"/>
+      <w:r>
+        <w:t>BlueJ</w:t>
+      </w:r>
+      <w:proofErr w:type="spellEnd"/>
+      <w:r>
+        <w:t xml:space="preserve"> projects, the new project name must not have the same name as an existing file in that directory. </w:t>
+      </w:r>
+      <w:proofErr w:type="spellStart"/>
+      <w:r>
+        <w:t>BlueJ</w:t>
+      </w:r>
+      <w:proofErr w:type="spellEnd"/>
+      <w:r>
+        <w:t xml:space="preserve"> will bring up an empty development window. </w:t>
       </w:r>
     </w:p>
     <w:p>
@@ -2238,8 +2796,18 @@
           <w:sz w:val="22"/>
           <w:szCs w:val="22"/>
         </w:rPr>
-        <w:t>] args</w:t>
-      </w:r>
+        <w:t xml:space="preserve">] </w:t>
+      </w:r>
+      <w:proofErr w:type="spellStart"/>
+      <w:r>
+        <w:rPr>
+          <w:rFonts w:ascii="Courier New" w:hAnsi="Courier New"/>
+          <w:sz w:val="22"/>
+          <w:szCs w:val="22"/>
+        </w:rPr>
+        <w:t>args</w:t>
+      </w:r>
+      <w:proofErr w:type="spellEnd"/>
       <w:proofErr w:type="gramStart"/>
       <w:r>
         <w:rPr>
@@ -2469,6 +3037,7 @@
       <w:r>
         <w:t xml:space="preserve"> containing the </w:t>
       </w:r>
+      <w:proofErr w:type="spellStart"/>
       <w:r>
         <w:rPr>
           <w:rFonts w:ascii="Courier New" w:hAnsi="Courier New"/>
@@ -2477,6 +3046,7 @@
         </w:rPr>
         <w:t>println</w:t>
       </w:r>
+      <w:proofErr w:type="spellEnd"/>
       <w:r>
         <w:t xml:space="preserve"> command (and the comment line immediately before it) with the following lines: </w:t>
       </w:r>
@@ -2496,49 +3066,44 @@
       <w:r>
         <w:br/>
       </w:r>
+      <w:proofErr w:type="spellStart"/>
       <w:r>
         <w:rPr>
           <w:rFonts w:ascii="Courier New" w:hAnsi="Courier New"/>
           <w:sz w:val="20"/>
           <w:szCs w:val="20"/>
         </w:rPr>
-        <w:t xml:space="preserve">System.out.print("What is your favorite color? "); </w:t>
-      </w:r>
-      <w:r>
-        <w:br/>
-      </w:r>
+        <w:t>System.out.print</w:t>
+      </w:r>
+      <w:proofErr w:type="spellEnd"/>
       <w:r>
         <w:rPr>
           <w:rFonts w:ascii="Courier New" w:hAnsi="Courier New"/>
           <w:sz w:val="20"/>
           <w:szCs w:val="20"/>
         </w:rPr>
-        <w:t>System.out.flush(); // force output to be visible immediately</w:t>
+        <w:t xml:space="preserve">("What is your favorite color? "); </w:t>
       </w:r>
       <w:r>
         <w:br/>
       </w:r>
-      <w:r>
-        <w:br/>
-      </w:r>
+      <w:proofErr w:type="spellStart"/>
       <w:r>
         <w:rPr>
           <w:rFonts w:ascii="Courier New" w:hAnsi="Courier New"/>
           <w:sz w:val="20"/>
           <w:szCs w:val="20"/>
         </w:rPr>
-        <w:t>// read a line of text, typed by the user</w:t>
-      </w:r>
-      <w:r>
-        <w:br/>
-      </w:r>
+        <w:t>System.out.flush</w:t>
+      </w:r>
+      <w:proofErr w:type="spellEnd"/>
       <w:r>
         <w:rPr>
           <w:rFonts w:ascii="Courier New" w:hAnsi="Courier New"/>
           <w:sz w:val="20"/>
           <w:szCs w:val="20"/>
         </w:rPr>
-        <w:t xml:space="preserve">String answer = keyboard.nextLine(); </w:t>
+        <w:t>(); // force output to be visible immediately</w:t>
       </w:r>
       <w:r>
         <w:br/>
@@ -2552,7 +3117,7 @@
           <w:sz w:val="20"/>
           <w:szCs w:val="20"/>
         </w:rPr>
-        <w:t>// Give a "canned response" that includes the user's answer in it.</w:t>
+        <w:t>// read a line of text, typed by the user</w:t>
       </w:r>
       <w:r>
         <w:br/>
@@ -2563,18 +3128,81 @@
           <w:sz w:val="20"/>
           <w:szCs w:val="20"/>
         </w:rPr>
-        <w:t>System.out.print("I never would have guessed that you liked ");</w:t>
-      </w:r>
-      <w:r>
-        <w:br/>
-      </w:r>
+        <w:t xml:space="preserve">String answer = </w:t>
+      </w:r>
+      <w:proofErr w:type="spellStart"/>
       <w:r>
         <w:rPr>
           <w:rFonts w:ascii="Courier New" w:hAnsi="Courier New"/>
           <w:sz w:val="20"/>
           <w:szCs w:val="20"/>
         </w:rPr>
-        <w:t>System.out.println(answer); // echo user's text, ending the line</w:t>
+        <w:t>keyboard.nextLine</w:t>
+      </w:r>
+      <w:proofErr w:type="spellEnd"/>
+      <w:r>
+        <w:rPr>
+          <w:rFonts w:ascii="Courier New" w:hAnsi="Courier New"/>
+          <w:sz w:val="20"/>
+          <w:szCs w:val="20"/>
+        </w:rPr>
+        <w:t xml:space="preserve">(); </w:t>
+      </w:r>
+      <w:r>
+        <w:br/>
+      </w:r>
+      <w:r>
+        <w:br/>
+      </w:r>
+      <w:r>
+        <w:rPr>
+          <w:rFonts w:ascii="Courier New" w:hAnsi="Courier New"/>
+          <w:sz w:val="20"/>
+          <w:szCs w:val="20"/>
+        </w:rPr>
+        <w:t>// Give a "canned response" that includes the user's answer in it.</w:t>
+      </w:r>
+      <w:r>
+        <w:br/>
+      </w:r>
+      <w:proofErr w:type="spellStart"/>
+      <w:r>
+        <w:rPr>
+          <w:rFonts w:ascii="Courier New" w:hAnsi="Courier New"/>
+          <w:sz w:val="20"/>
+          <w:szCs w:val="20"/>
+        </w:rPr>
+        <w:t>System.out.print</w:t>
+      </w:r>
+      <w:proofErr w:type="spellEnd"/>
+      <w:r>
+        <w:rPr>
+          <w:rFonts w:ascii="Courier New" w:hAnsi="Courier New"/>
+          <w:sz w:val="20"/>
+          <w:szCs w:val="20"/>
+        </w:rPr>
+        <w:t>("I never would have guessed that you liked ");</w:t>
+      </w:r>
+      <w:r>
+        <w:br/>
+      </w:r>
+      <w:proofErr w:type="spellStart"/>
+      <w:r>
+        <w:rPr>
+          <w:rFonts w:ascii="Courier New" w:hAnsi="Courier New"/>
+          <w:sz w:val="20"/>
+          <w:szCs w:val="20"/>
+        </w:rPr>
+        <w:t>System.out.println</w:t>
+      </w:r>
+      <w:proofErr w:type="spellEnd"/>
+      <w:r>
+        <w:rPr>
+          <w:rFonts w:ascii="Courier New" w:hAnsi="Courier New"/>
+          <w:sz w:val="20"/>
+          <w:szCs w:val="20"/>
+        </w:rPr>
+        <w:t>(answer); // echo user's text, ending the line</w:t>
       </w:r>
       <w:r>
         <w:t xml:space="preserve"> </w:t>
@@ -3104,13 +3732,23 @@
       <w:r>
         <w:t xml:space="preserve">In the source window, click on the left margin of the line that contains </w:t>
       </w:r>
+      <w:proofErr w:type="spellStart"/>
       <w:r>
         <w:rPr>
           <w:rFonts w:ascii="Courier New" w:hAnsi="Courier New"/>
           <w:sz w:val="20"/>
           <w:szCs w:val="20"/>
         </w:rPr>
-        <w:t>System.out.print("What is your favorite color? ");</w:t>
+        <w:t>System.out.print</w:t>
+      </w:r>
+      <w:proofErr w:type="spellEnd"/>
+      <w:r>
+        <w:rPr>
+          <w:rFonts w:ascii="Courier New" w:hAnsi="Courier New"/>
+          <w:sz w:val="20"/>
+          <w:szCs w:val="20"/>
+        </w:rPr>
+        <w:t>("What is your favorite color? ");</w:t>
       </w:r>
       <w:r>
         <w:t>. A small stop sign should appear. This is called a breakpoint. When the program runs, it will stop the program at the point just before that line executes and will allow you to see more about the program as it is running.</w:t>
@@ -3118,13 +3756,23 @@
       <w:r>
         <w:t xml:space="preserve"> Set a second breakpoint on the line that contains </w:t>
       </w:r>
+      <w:proofErr w:type="spellStart"/>
       <w:r>
         <w:rPr>
           <w:rFonts w:ascii="Courier New" w:hAnsi="Courier New" w:cs="Courier New"/>
           <w:sz w:val="20"/>
           <w:szCs w:val="20"/>
         </w:rPr>
-        <w:t>System.out.print("I never would have guessed that you liked ");</w:t>
+        <w:t>System.out.print</w:t>
+      </w:r>
+      <w:proofErr w:type="spellEnd"/>
+      <w:r>
+        <w:rPr>
+          <w:rFonts w:ascii="Courier New" w:hAnsi="Courier New" w:cs="Courier New"/>
+          <w:sz w:val="20"/>
+          <w:szCs w:val="20"/>
+        </w:rPr>
+        <w:t>("I never would have guessed that you liked ");</w:t>
       </w:r>
       <w:r>
         <w:t xml:space="preserve"> Note, you cannot set breakpoints on non-executable code, such as blank lines or comments. </w:t>
@@ -3207,7 +3855,15 @@
         <w:t xml:space="preserve"> window should pop up.</w:t>
       </w:r>
       <w:r>
-        <w:t xml:space="preserve"> (Your version of BlueJ may or may not highlight the entire line as shown below.) </w:t>
+        <w:t xml:space="preserve"> (Your version of </w:t>
+      </w:r>
+      <w:proofErr w:type="spellStart"/>
+      <w:r>
+        <w:t>BlueJ</w:t>
+      </w:r>
+      <w:proofErr w:type="spellEnd"/>
+      <w:r>
+        <w:t xml:space="preserve"> may or may not highlight the entire line as shown below.) </w:t>
       </w:r>
       <w:r>
         <w:br/>
@@ -3713,6 +4369,7 @@
       <w:r>
         <w:t xml:space="preserve"> and one folder named </w:t>
       </w:r>
+      <w:proofErr w:type="spellStart"/>
       <w:r>
         <w:rPr>
           <w:rFonts w:ascii="Courier New" w:hAnsi="Courier New"/>
@@ -3721,6 +4378,7 @@
         </w:rPr>
         <w:t>LunarLander</w:t>
       </w:r>
+      <w:proofErr w:type="spellEnd"/>
       <w:r>
         <w:t xml:space="preserve">. The </w:t>
       </w:r>
@@ -3735,6 +4393,7 @@
       <w:r>
         <w:t xml:space="preserve"> folder contains images that are used by the program. The </w:t>
       </w:r>
+      <w:proofErr w:type="spellStart"/>
       <w:r>
         <w:rPr>
           <w:rFonts w:ascii="Courier New" w:hAnsi="Courier New"/>
@@ -3743,6 +4402,7 @@
         </w:rPr>
         <w:t>LunarLander</w:t>
       </w:r>
+      <w:proofErr w:type="spellEnd"/>
       <w:r>
         <w:t xml:space="preserve"> folder contains all the other files needed to run the program.</w:t>
       </w:r>
@@ -3762,6 +4422,7 @@
       <w:r>
         <w:t xml:space="preserve">From inside the </w:t>
       </w:r>
+      <w:proofErr w:type="spellStart"/>
       <w:r>
         <w:rPr>
           <w:rFonts w:ascii="Courier New" w:hAnsi="Courier New" w:cs="Courier New"/>
@@ -3770,9 +4431,11 @@
         </w:rPr>
         <w:t>LunarLander</w:t>
       </w:r>
+      <w:proofErr w:type="spellEnd"/>
       <w:r>
         <w:t xml:space="preserve"> folder, double-click the </w:t>
       </w:r>
+      <w:proofErr w:type="spellStart"/>
       <w:r>
         <w:rPr>
           <w:rFonts w:ascii="Courier New" w:hAnsi="Courier New" w:cs="Courier New"/>
@@ -3792,9 +4455,11 @@
         </w:rPr>
         <w:t>bluej</w:t>
       </w:r>
+      <w:proofErr w:type="spellEnd"/>
       <w:r>
         <w:t xml:space="preserve"> file to open up the </w:t>
       </w:r>
+      <w:proofErr w:type="spellStart"/>
       <w:r>
         <w:rPr>
           <w:rFonts w:ascii="Courier New" w:hAnsi="Courier New" w:cs="Courier New"/>
@@ -3803,8 +4468,17 @@
         </w:rPr>
         <w:t>LunarLander</w:t>
       </w:r>
-      <w:r>
-        <w:t xml:space="preserve"> BlueJ project. The project contents should look as follows: </w:t>
+      <w:proofErr w:type="spellEnd"/>
+      <w:r>
+        <w:t xml:space="preserve"> </w:t>
+      </w:r>
+      <w:proofErr w:type="spellStart"/>
+      <w:r>
+        <w:t>BlueJ</w:t>
+      </w:r>
+      <w:proofErr w:type="spellEnd"/>
+      <w:r>
+        <w:t xml:space="preserve"> project. The project contents should look as follows: </w:t>
       </w:r>
     </w:p>
     <w:p>
@@ -3875,6 +4549,7 @@
       <w:r>
         <w:t xml:space="preserve">The </w:t>
       </w:r>
+      <w:proofErr w:type="spellStart"/>
       <w:r>
         <w:rPr>
           <w:rFonts w:ascii="Courier New" w:hAnsi="Courier New" w:cs="Courier New"/>
@@ -3883,6 +4558,7 @@
         </w:rPr>
         <w:t>LanderFrame</w:t>
       </w:r>
+      <w:proofErr w:type="spellEnd"/>
       <w:r>
         <w:rPr>
           <w:sz w:val="22"/>
@@ -3911,6 +4587,7 @@
       <w:r>
         <w:t xml:space="preserve">method. Compile it if necessary. Then right-click on the </w:t>
       </w:r>
+      <w:proofErr w:type="spellStart"/>
       <w:r>
         <w:rPr>
           <w:rFonts w:ascii="Courier New" w:hAnsi="Courier New" w:cs="Courier New"/>
@@ -3919,6 +4596,7 @@
         </w:rPr>
         <w:t>LanderFrame</w:t>
       </w:r>
+      <w:proofErr w:type="spellEnd"/>
       <w:r>
         <w:rPr>
           <w:sz w:val="22"/>
@@ -3935,7 +4613,25 @@
           <w:sz w:val="20"/>
           <w:szCs w:val="20"/>
         </w:rPr>
-        <w:t>void main(String[] args)</w:t>
+        <w:t xml:space="preserve">void main(String[] </w:t>
+      </w:r>
+      <w:proofErr w:type="spellStart"/>
+      <w:r>
+        <w:rPr>
+          <w:rFonts w:ascii="Courier New" w:hAnsi="Courier New" w:cs="Courier New"/>
+          <w:sz w:val="20"/>
+          <w:szCs w:val="20"/>
+        </w:rPr>
+        <w:t>args</w:t>
+      </w:r>
+      <w:proofErr w:type="spellEnd"/>
+      <w:r>
+        <w:rPr>
+          <w:rFonts w:ascii="Courier New" w:hAnsi="Courier New" w:cs="Courier New"/>
+          <w:sz w:val="20"/>
+          <w:szCs w:val="20"/>
+        </w:rPr>
+        <w:t>)</w:t>
       </w:r>
       <w:r>
         <w:t xml:space="preserve"> to run the program. </w:t>
@@ -4095,7 +4791,7 @@
         <w:ind w:left="720"/>
       </w:pPr>
       <w:r>
-        <w:t>The goal of Lunar Lander is to make an "excellent" landing.  You can do this by adjusting the thrust your ship has as it descends by clicking and dragging in the light-blue bar labelled “THRUST” in the lower-right of the screen. The thrust can even ben set before you begin. However, be careful: You have a limited amount of fuel to work with. If you run out, you lose all thrust.</w:t>
+        <w:t>The goal of Lunar Lander is to make an "excellent" landing.  You can do this by adjusting the thrust your ship has as it descends by clicking and dragging in the light-blue bar labelled “THRUST” in the lower-right of the screen. The thrust can even be set before you begin. However, be careful: You have a limited amount of fuel to work with. If you run out, you lose all thrust.</w:t>
       </w:r>
     </w:p>
     <w:p>
@@ -4226,7 +4922,15 @@
         <w:t>Failure</w:t>
       </w:r>
       <w:r>
-        <w:t>: The downward velocity is greater then 10 feet per second. Here the lander is destroyed, and the landing is fatal for all occupants inside the ship.</w:t>
+        <w:t xml:space="preserve">: The downward velocity is greater </w:t>
+      </w:r>
+      <w:proofErr w:type="spellStart"/>
+      <w:r>
+        <w:t>then</w:t>
+      </w:r>
+      <w:proofErr w:type="spellEnd"/>
+      <w:r>
+        <w:t xml:space="preserve"> 10 feet per second. Here the lander is destroyed, and the landing is fatal for all occupants inside the ship.</w:t>
       </w:r>
     </w:p>
     <w:p>
@@ -4283,6 +4987,7 @@
       <w:r>
         <w:t xml:space="preserve"> by double-clicking the </w:t>
       </w:r>
+      <w:proofErr w:type="spellStart"/>
       <w:r>
         <w:rPr>
           <w:rFonts w:ascii="Courier New" w:hAnsi="Courier New"/>
@@ -4291,8 +4996,25 @@
         </w:rPr>
         <w:t>LanderFrame</w:t>
       </w:r>
-      <w:r>
-        <w:t xml:space="preserve"> box in the BlueJ project window. This opens the file in BlueJ’s editor. Near the bottom of the file is the line:</w:t>
+      <w:proofErr w:type="spellEnd"/>
+      <w:r>
+        <w:t xml:space="preserve"> box in the </w:t>
+      </w:r>
+      <w:proofErr w:type="spellStart"/>
+      <w:r>
+        <w:t>BlueJ</w:t>
+      </w:r>
+      <w:proofErr w:type="spellEnd"/>
+      <w:r>
+        <w:t xml:space="preserve"> project window. This opens the file in </w:t>
+      </w:r>
+      <w:proofErr w:type="spellStart"/>
+      <w:r>
+        <w:t>BlueJ’s</w:t>
+      </w:r>
+      <w:proofErr w:type="spellEnd"/>
+      <w:r>
+        <w:t xml:space="preserve"> editor. Near the bottom of the file is the line:</w:t>
       </w:r>
     </w:p>
     <w:p>
@@ -4308,20 +5030,21 @@
         </w:rPr>
         <w:br/>
       </w:r>
+      <w:proofErr w:type="spellStart"/>
+      <w:proofErr w:type="gramStart"/>
       <w:r>
         <w:rPr>
           <w:rStyle w:val="Code"/>
         </w:rPr>
-        <w:t>prop.setTitle(“Lunar Lander”)</w:t>
-      </w:r>
-    </w:p>
-    <w:p/>
-    <w:p>
-      <w:pPr>
-        <w:ind w:left="720"/>
-      </w:pPr>
-      <w:r>
-        <w:t xml:space="preserve">Change the phrase </w:t>
+        <w:t>prop.setTitle</w:t>
+      </w:r>
+      <w:proofErr w:type="spellEnd"/>
+      <w:proofErr w:type="gramEnd"/>
+      <w:r>
+        <w:rPr>
+          <w:rStyle w:val="Code"/>
+        </w:rPr>
+        <w:t>(</w:t>
       </w:r>
       <w:r>
         <w:rPr>
@@ -4329,10 +5052,13 @@
           <w:sz w:val="20"/>
           <w:szCs w:val="20"/>
         </w:rPr>
-        <w:t>"Lunar Lander"</w:t>
-      </w:r>
-      <w:r>
-        <w:t xml:space="preserve"> to </w:t>
+        <w:t>"</w:t>
+      </w:r>
+      <w:r>
+        <w:rPr>
+          <w:rStyle w:val="Code"/>
+        </w:rPr>
+        <w:t>Lunar Lander</w:t>
       </w:r>
       <w:r>
         <w:rPr>
@@ -4340,7 +5066,22 @@
           <w:sz w:val="20"/>
           <w:szCs w:val="20"/>
         </w:rPr>
-        <w:t>"Lunar Banana"</w:t>
+        <w:t>"</w:t>
+      </w:r>
+      <w:r>
+        <w:rPr>
+          <w:rStyle w:val="Code"/>
+        </w:rPr>
+        <w:t>)</w:t>
+      </w:r>
+    </w:p>
+    <w:p/>
+    <w:p>
+      <w:pPr>
+        <w:ind w:left="720"/>
+      </w:pPr>
+      <w:r>
+        <w:t xml:space="preserve">Change the phrase </w:t>
       </w:r>
       <w:r>
         <w:rPr>
@@ -4348,6 +5089,25 @@
           <w:sz w:val="20"/>
           <w:szCs w:val="20"/>
         </w:rPr>
+        <w:t>"Lunar Lander"</w:t>
+      </w:r>
+      <w:r>
+        <w:t xml:space="preserve"> to </w:t>
+      </w:r>
+      <w:r>
+        <w:rPr>
+          <w:rFonts w:ascii="Courier New" w:hAnsi="Courier New"/>
+          <w:sz w:val="20"/>
+          <w:szCs w:val="20"/>
+        </w:rPr>
+        <w:t>"Lunar Banana"</w:t>
+      </w:r>
+      <w:r>
+        <w:rPr>
+          <w:rFonts w:ascii="Courier New" w:hAnsi="Courier New"/>
+          <w:sz w:val="20"/>
+          <w:szCs w:val="20"/>
+        </w:rPr>
         <w:t>.</w:t>
       </w:r>
       <w:r>
@@ -4356,8 +5116,13 @@
       <w:r>
         <w:t xml:space="preserve"> </w:t>
       </w:r>
-      <w:r>
-        <w:t xml:space="preserve">BlueJ automatically saves changes, so there is no save button. </w:t>
+      <w:proofErr w:type="spellStart"/>
+      <w:r>
+        <w:t>BlueJ</w:t>
+      </w:r>
+      <w:proofErr w:type="spellEnd"/>
+      <w:r>
+        <w:t xml:space="preserve"> automatically saves changes, so there is no save button. </w:t>
       </w:r>
       <w:r>
         <w:t>Recompile and rerun your program</w:t>
@@ -4381,12 +5146,14 @@
       <w:r>
         <w:t xml:space="preserve">The parameter to the </w:t>
       </w:r>
+      <w:proofErr w:type="spellStart"/>
       <w:r>
         <w:rPr>
           <w:u w:val="single"/>
         </w:rPr>
         <w:t>setGravity</w:t>
       </w:r>
+      <w:proofErr w:type="spellEnd"/>
       <w:r>
         <w:t xml:space="preserve"> method sets the gravity used during the simulation.  It would be easier to land successfully if the moon's gravity were -2.0 rather than -5.0. We can make this change by changing the line that says</w:t>
       </w:r>
@@ -4401,6 +5168,7 @@
         </w:rPr>
         <w:t>   </w:t>
       </w:r>
+      <w:proofErr w:type="spellStart"/>
       <w:proofErr w:type="gramStart"/>
       <w:r>
         <w:rPr>
@@ -4410,6 +5178,7 @@
         </w:rPr>
         <w:t>prop.setGravity</w:t>
       </w:r>
+      <w:proofErr w:type="spellEnd"/>
       <w:proofErr w:type="gramEnd"/>
       <w:r>
         <w:rPr>
@@ -4434,6 +5203,7 @@
         </w:rPr>
         <w:t>   </w:t>
       </w:r>
+      <w:proofErr w:type="spellStart"/>
       <w:proofErr w:type="gramStart"/>
       <w:r>
         <w:rPr>
@@ -4443,6 +5213,7 @@
         </w:rPr>
         <w:t>prop.setGravity</w:t>
       </w:r>
+      <w:proofErr w:type="spellEnd"/>
       <w:proofErr w:type="gramEnd"/>
       <w:r>
         <w:rPr>

</xml_diff>

<commit_message>
Formatting changed to document.
</commit_message>
<xml_diff>
--- a/lab1/Lab1_IntroToJavaLab.docx
+++ b/lab1/Lab1_IntroToJavaLab.docx
@@ -43,7 +43,14 @@
           <w:sz w:val="28"/>
           <w:szCs w:val="28"/>
         </w:rPr>
-        <w:br/>
+        <w:t xml:space="preserve"> </w:t>
+      </w:r>
+      <w:r>
+        <w:rPr>
+          <w:b/>
+          <w:sz w:val="28"/>
+          <w:szCs w:val="28"/>
+        </w:rPr>
         <w:t xml:space="preserve">Introduction to </w:t>
       </w:r>
       <w:r>

</xml_diff>

<commit_message>
Updated instructions for checkpoint 1.
</commit_message>
<xml_diff>
--- a/lab1/Lab1_IntroToJavaLab.docx
+++ b/lab1/Lab1_IntroToJavaLab.docx
@@ -597,7 +597,31 @@
         <w:rPr>
           <w:bCs/>
         </w:rPr>
-        <w:t xml:space="preserve"> and complete the Pre Survey. </w:t>
+        <w:t xml:space="preserve"> and complete the </w:t>
+      </w:r>
+      <w:r>
+        <w:rPr>
+          <w:b/>
+        </w:rPr>
+        <w:t xml:space="preserve">Get to Know You </w:t>
+      </w:r>
+      <w:r>
+        <w:rPr>
+          <w:b/>
+        </w:rPr>
+        <w:t>S</w:t>
+      </w:r>
+      <w:r>
+        <w:rPr>
+          <w:b/>
+        </w:rPr>
+        <w:t>urvey</w:t>
+      </w:r>
+      <w:r>
+        <w:rPr>
+          <w:bCs/>
+        </w:rPr>
+        <w:t xml:space="preserve">. </w:t>
       </w:r>
     </w:p>
     <w:p>
@@ -639,6 +663,12 @@
           <w:b/>
         </w:rPr>
         <w:t xml:space="preserve"> Show your instructor that you completed the survey. </w:t>
+      </w:r>
+      <w:r>
+        <w:rPr>
+          <w:b/>
+        </w:rPr>
+        <w:t>(When you have completed a checkpoint, raise your hand; your instructor/assistant will come to check.)</w:t>
       </w:r>
     </w:p>
     <w:p>

</xml_diff>

<commit_message>
Updated Moodle link in lab document.
</commit_message>
<xml_diff>
--- a/lab1/Lab1_IntroToJavaLab.docx
+++ b/lab1/Lab1_IntroToJavaLab.docx
@@ -582,7 +582,19 @@
         <w:rPr>
           <w:bCs/>
         </w:rPr>
-        <w:t xml:space="preserve"> to the </w:t>
+        <w:t xml:space="preserve"> to the</w:t>
+      </w:r>
+      <w:r>
+        <w:rPr>
+          <w:bCs/>
+        </w:rPr>
+        <w:t xml:space="preserve"> course page on</w:t>
+      </w:r>
+      <w:r>
+        <w:rPr>
+          <w:bCs/>
+        </w:rPr>
+        <w:t xml:space="preserve"> </w:t>
       </w:r>
       <w:hyperlink r:id="rId10" w:history="1">
         <w:r>
@@ -590,7 +602,21 @@
             <w:rStyle w:val="Hyperlink"/>
             <w:bCs/>
           </w:rPr>
-          <w:t>course Moodle page</w:t>
+          <w:t>M</w:t>
+        </w:r>
+        <w:r>
+          <w:rPr>
+            <w:rStyle w:val="Hyperlink"/>
+            <w:bCs/>
+          </w:rPr>
+          <w:t>o</w:t>
+        </w:r>
+        <w:r>
+          <w:rPr>
+            <w:rStyle w:val="Hyperlink"/>
+            <w:bCs/>
+          </w:rPr>
+          <w:t>odle</w:t>
         </w:r>
       </w:hyperlink>
       <w:r>

</xml_diff>